<commit_message>
Cambios en el doc de word
</commit_message>
<xml_diff>
--- a/document/Taller 2 - BDML.docx
+++ b/document/Taller 2 - BDML.docx
@@ -6,7 +6,6 @@
       <w:pPr>
         <w:rPr>
           <w:rFonts w:ascii="Garamond" w:hAnsi="Garamond"/>
-          <w:lang w:val="es-ES"/>
         </w:rPr>
       </w:pPr>
       <w:r>
@@ -318,13 +317,11 @@
       <w:pPr>
         <w:rPr>
           <w:rFonts w:ascii="Garamond" w:hAnsi="Garamond"/>
-          <w:lang w:val="es-ES"/>
-        </w:rPr>
-      </w:pPr>
-      <w:r>
-        <w:rPr>
-          <w:rFonts w:ascii="Garamond" w:hAnsi="Garamond"/>
-          <w:lang w:val="es-ES"/>
+        </w:rPr>
+      </w:pPr>
+      <w:r>
+        <w:rPr>
+          <w:rFonts w:ascii="Garamond" w:hAnsi="Garamond"/>
         </w:rPr>
         <w:t>Irina Andrea Vélez López</w:t>
       </w:r>
@@ -333,20 +330,17 @@
       <w:pPr>
         <w:rPr>
           <w:rFonts w:ascii="Garamond" w:hAnsi="Garamond"/>
-          <w:lang w:val="es-ES"/>
-        </w:rPr>
-      </w:pPr>
-      <w:r>
-        <w:rPr>
-          <w:rFonts w:ascii="Garamond" w:hAnsi="Garamond"/>
-          <w:lang w:val="es-ES"/>
+        </w:rPr>
+      </w:pPr>
+      <w:r>
+        <w:rPr>
+          <w:rFonts w:ascii="Garamond" w:hAnsi="Garamond"/>
         </w:rPr>
         <w:t xml:space="preserve">Código: </w:t>
       </w:r>
       <w:r>
         <w:rPr>
           <w:rFonts w:ascii="Garamond" w:hAnsi="Garamond"/>
-          <w:lang w:val="es-ES"/>
         </w:rPr>
         <w:t xml:space="preserve"> </w:t>
       </w:r>
@@ -355,35 +349,30 @@
       <w:pPr>
         <w:rPr>
           <w:rFonts w:ascii="Garamond" w:hAnsi="Garamond"/>
-          <w:lang w:val="es-ES"/>
-        </w:rPr>
-      </w:pPr>
-    </w:p>
-    <w:p>
-      <w:pPr>
-        <w:rPr>
-          <w:rFonts w:ascii="Garamond" w:hAnsi="Garamond"/>
-          <w:lang w:val="es-ES"/>
-        </w:rPr>
-      </w:pPr>
-      <w:r>
-        <w:rPr>
-          <w:rFonts w:ascii="Garamond" w:hAnsi="Garamond"/>
-          <w:lang w:val="es-ES"/>
+        </w:rPr>
+      </w:pPr>
+    </w:p>
+    <w:p>
+      <w:pPr>
+        <w:rPr>
+          <w:rFonts w:ascii="Garamond" w:hAnsi="Garamond"/>
+        </w:rPr>
+      </w:pPr>
+      <w:r>
+        <w:rPr>
+          <w:rFonts w:ascii="Garamond" w:hAnsi="Garamond"/>
         </w:rPr>
         <w:t xml:space="preserve">Miguel </w:t>
       </w:r>
       <w:r>
         <w:rPr>
           <w:rFonts w:ascii="Garamond" w:hAnsi="Garamond"/>
-          <w:lang w:val="es-ES"/>
         </w:rPr>
         <w:t>Ángel</w:t>
       </w:r>
       <w:r>
         <w:rPr>
           <w:rFonts w:ascii="Garamond" w:hAnsi="Garamond"/>
-          <w:lang w:val="es-ES"/>
         </w:rPr>
         <w:t xml:space="preserve"> Victoria Simbaqueva</w:t>
       </w:r>
@@ -392,13 +381,11 @@
       <w:pPr>
         <w:rPr>
           <w:rFonts w:ascii="Garamond" w:hAnsi="Garamond"/>
-          <w:lang w:val="es-ES"/>
-        </w:rPr>
-      </w:pPr>
-      <w:r>
-        <w:rPr>
-          <w:rFonts w:ascii="Garamond" w:hAnsi="Garamond"/>
-          <w:lang w:val="es-ES"/>
+        </w:rPr>
+      </w:pPr>
+      <w:r>
+        <w:rPr>
+          <w:rFonts w:ascii="Garamond" w:hAnsi="Garamond"/>
         </w:rPr>
         <w:t xml:space="preserve">Código:  </w:t>
       </w:r>
@@ -408,7 +395,6 @@
         <w:jc w:val="center"/>
         <w:rPr>
           <w:rFonts w:ascii="Garamond" w:hAnsi="Garamond"/>
-          <w:lang w:val="es-ES"/>
         </w:rPr>
       </w:pPr>
     </w:p>
@@ -439,15 +425,13 @@
           <w:rFonts w:ascii="Garamond" w:hAnsi="Garamond"/>
           <w:b/>
           <w:bCs/>
-          <w:lang w:val="en-US"/>
-        </w:rPr>
-      </w:pPr>
-      <w:r>
-        <w:rPr>
-          <w:rFonts w:ascii="Garamond" w:hAnsi="Garamond"/>
-          <w:b/>
-          <w:bCs/>
-          <w:lang w:val="en-US"/>
+        </w:rPr>
+      </w:pPr>
+      <w:r>
+        <w:rPr>
+          <w:rFonts w:ascii="Garamond" w:hAnsi="Garamond"/>
+          <w:b/>
+          <w:bCs/>
         </w:rPr>
         <w:t>Problem Set 2</w:t>
       </w:r>
@@ -457,27 +441,23 @@
         <w:jc w:val="center"/>
         <w:rPr>
           <w:rFonts w:ascii="Garamond" w:hAnsi="Garamond"/>
-          <w:lang w:val="en-US"/>
-        </w:rPr>
-      </w:pPr>
-      <w:r>
-        <w:rPr>
-          <w:rFonts w:ascii="Garamond" w:hAnsi="Garamond"/>
-          <w:lang w:val="en-US"/>
+        </w:rPr>
+      </w:pPr>
+      <w:r>
+        <w:rPr>
+          <w:rFonts w:ascii="Garamond" w:hAnsi="Garamond"/>
         </w:rPr>
         <w:t>Bi</w:t>
       </w:r>
       <w:r>
         <w:rPr>
           <w:rFonts w:ascii="Garamond" w:hAnsi="Garamond"/>
-          <w:lang w:val="en-US"/>
         </w:rPr>
         <w:t>g</w:t>
       </w:r>
       <w:r>
         <w:rPr>
           <w:rFonts w:ascii="Garamond" w:hAnsi="Garamond"/>
-          <w:lang w:val="en-US"/>
         </w:rPr>
         <w:t xml:space="preserve"> Data &amp; Machine Learning</w:t>
       </w:r>
@@ -489,15 +469,13 @@
           <w:rFonts w:ascii="Garamond" w:hAnsi="Garamond"/>
           <w:b/>
           <w:bCs/>
-          <w:lang w:val="es-ES"/>
-        </w:rPr>
-      </w:pPr>
-      <w:r>
-        <w:rPr>
-          <w:rFonts w:ascii="Garamond" w:hAnsi="Garamond"/>
-          <w:b/>
-          <w:bCs/>
-          <w:lang w:val="es-ES"/>
+        </w:rPr>
+      </w:pPr>
+      <w:r>
+        <w:rPr>
+          <w:rFonts w:ascii="Garamond" w:hAnsi="Garamond"/>
+          <w:b/>
+          <w:bCs/>
         </w:rPr>
         <w:t xml:space="preserve">Fecha de entrega: </w:t>
       </w:r>
@@ -506,7 +484,6 @@
           <w:rFonts w:ascii="Garamond" w:hAnsi="Garamond"/>
           <w:b/>
           <w:bCs/>
-          <w:lang w:val="es-ES"/>
         </w:rPr>
         <w:t>1</w:t>
       </w:r>
@@ -515,7 +492,6 @@
           <w:rFonts w:ascii="Garamond" w:hAnsi="Garamond"/>
           <w:b/>
           <w:bCs/>
-          <w:lang w:val="es-ES"/>
         </w:rPr>
         <w:t>5</w:t>
       </w:r>
@@ -524,7 +500,6 @@
           <w:rFonts w:ascii="Garamond" w:hAnsi="Garamond"/>
           <w:b/>
           <w:bCs/>
-          <w:lang w:val="es-ES"/>
         </w:rPr>
         <w:t xml:space="preserve"> de </w:t>
       </w:r>
@@ -533,7 +508,6 @@
           <w:rFonts w:ascii="Garamond" w:hAnsi="Garamond"/>
           <w:b/>
           <w:bCs/>
-          <w:lang w:val="es-ES"/>
         </w:rPr>
         <w:t>ju</w:t>
       </w:r>
@@ -542,7 +516,6 @@
           <w:rFonts w:ascii="Garamond" w:hAnsi="Garamond"/>
           <w:b/>
           <w:bCs/>
-          <w:lang w:val="es-ES"/>
         </w:rPr>
         <w:t>l</w:t>
       </w:r>
@@ -551,7 +524,6 @@
           <w:rFonts w:ascii="Garamond" w:hAnsi="Garamond"/>
           <w:b/>
           <w:bCs/>
-          <w:lang w:val="es-ES"/>
         </w:rPr>
         <w:t xml:space="preserve">io </w:t>
       </w:r>
@@ -560,7 +532,6 @@
           <w:rFonts w:ascii="Garamond" w:hAnsi="Garamond"/>
           <w:b/>
           <w:bCs/>
-          <w:lang w:val="es-ES"/>
         </w:rPr>
         <w:t>de 2023</w:t>
       </w:r>
@@ -572,7 +543,6 @@
           <w:rFonts w:ascii="Garamond" w:hAnsi="Garamond"/>
           <w:b/>
           <w:bCs/>
-          <w:lang w:val="es-ES"/>
         </w:rPr>
       </w:pPr>
     </w:p>
@@ -581,127 +551,67 @@
         <w:jc w:val="both"/>
         <w:rPr>
           <w:rFonts w:ascii="Garamond" w:hAnsi="Garamond"/>
-          <w:lang w:val="es-ES"/>
-        </w:rPr>
-      </w:pPr>
-      <w:r>
-        <w:rPr>
-          <w:rFonts w:ascii="Garamond" w:hAnsi="Garamond"/>
-          <w:b/>
-          <w:bCs/>
-          <w:lang w:val="es-ES"/>
+        </w:rPr>
+      </w:pPr>
+      <w:r>
+        <w:rPr>
+          <w:rFonts w:ascii="Garamond" w:hAnsi="Garamond"/>
+          <w:b/>
+          <w:bCs/>
         </w:rPr>
         <w:t>Resumen:</w:t>
       </w:r>
       <w:r>
         <w:rPr>
           <w:rFonts w:ascii="Garamond" w:hAnsi="Garamond"/>
-          <w:lang w:val="es-ES"/>
         </w:rPr>
         <w:t xml:space="preserve"> El </w:t>
       </w:r>
       <w:r>
         <w:rPr>
           <w:rFonts w:ascii="Garamond" w:hAnsi="Garamond"/>
-          <w:lang w:val="es-ES"/>
         </w:rPr>
         <w:t>presente informe</w:t>
       </w:r>
       <w:r>
         <w:rPr>
           <w:rFonts w:ascii="Garamond" w:hAnsi="Garamond"/>
-          <w:lang w:val="es-ES"/>
         </w:rPr>
         <w:t xml:space="preserve"> presenta la solución al Problem Set </w:t>
       </w:r>
       <w:r>
         <w:rPr>
           <w:rFonts w:ascii="Garamond" w:hAnsi="Garamond"/>
-          <w:lang w:val="es-ES"/>
         </w:rPr>
         <w:t>2</w:t>
       </w:r>
       <w:r>
         <w:rPr>
           <w:rFonts w:ascii="Garamond" w:hAnsi="Garamond"/>
-          <w:lang w:val="es-ES"/>
-        </w:rPr>
-        <w:t xml:space="preserve"> de la clase Big Data</w:t>
-      </w:r>
-      <w:r>
-        <w:rPr>
-          <w:rFonts w:ascii="Garamond" w:hAnsi="Garamond"/>
-          <w:lang w:val="es-ES"/>
-        </w:rPr>
-        <w:t xml:space="preserve"> &amp; Machine Learning</w:t>
-      </w:r>
-      <w:r>
-        <w:rPr>
-          <w:rFonts w:ascii="Garamond" w:hAnsi="Garamond"/>
-          <w:lang w:val="es-ES"/>
-        </w:rPr>
-        <w:t xml:space="preserve">, en donde se aplicaron diversos conceptos y herramientas para </w:t>
-      </w:r>
-      <w:r>
-        <w:rPr>
-          <w:rFonts w:ascii="Garamond" w:hAnsi="Garamond"/>
-          <w:lang w:val="es-ES"/>
-        </w:rPr>
-        <w:t xml:space="preserve">la </w:t>
-      </w:r>
-      <w:r>
-        <w:rPr>
-          <w:rFonts w:ascii="Garamond" w:hAnsi="Garamond"/>
-          <w:lang w:val="es-ES"/>
-        </w:rPr>
-        <w:t>limpieza de base</w:t>
-      </w:r>
-      <w:r>
-        <w:rPr>
-          <w:rFonts w:ascii="Garamond" w:hAnsi="Garamond"/>
-          <w:lang w:val="es-ES"/>
-        </w:rPr>
-        <w:t>s</w:t>
-      </w:r>
-      <w:r>
-        <w:rPr>
-          <w:rFonts w:ascii="Garamond" w:hAnsi="Garamond"/>
-          <w:lang w:val="es-ES"/>
-        </w:rPr>
-        <w:t xml:space="preserve"> de datos </w:t>
-      </w:r>
-      <w:r>
-        <w:rPr>
-          <w:rFonts w:ascii="Garamond" w:hAnsi="Garamond"/>
-          <w:lang w:val="es-ES"/>
-        </w:rPr>
-        <w:t xml:space="preserve">y el desarrollo de un </w:t>
-      </w:r>
-      <w:r>
-        <w:rPr>
-          <w:rFonts w:ascii="Garamond" w:hAnsi="Garamond"/>
-          <w:lang w:val="es-ES"/>
-        </w:rPr>
-        <w:t xml:space="preserve">modelo de predicción del precio de las viviendas </w:t>
-      </w:r>
-      <w:r>
-        <w:rPr>
-          <w:rFonts w:ascii="Garamond" w:hAnsi="Garamond"/>
-          <w:lang w:val="es-ES"/>
+        </w:rPr>
+        <w:t xml:space="preserve"> de la clase Big Data &amp; Machine Learning, en donde se aplicaron diversos conceptos y herramientas para </w:t>
+      </w:r>
+      <w:r>
+        <w:rPr>
+          <w:rFonts w:ascii="Garamond" w:hAnsi="Garamond"/>
+        </w:rPr>
+        <w:t xml:space="preserve">la limpieza de bases de datos y el desarrollo de un modelo de predicción del precio de las viviendas </w:t>
+      </w:r>
+      <w:r>
+        <w:rPr>
+          <w:rFonts w:ascii="Garamond" w:hAnsi="Garamond"/>
         </w:rPr>
         <w:t xml:space="preserve">en </w:t>
       </w:r>
       <w:r>
         <w:rPr>
           <w:rFonts w:ascii="Garamond" w:hAnsi="Garamond"/>
-          <w:lang w:val="es-ES"/>
         </w:rPr>
         <w:t>la localidad de Chapinero en Bogotá.</w:t>
       </w:r>
       <w:r>
         <w:rPr>
           <w:rFonts w:ascii="Garamond" w:hAnsi="Garamond"/>
-          <w:lang w:val="es-ES"/>
         </w:rPr>
         <w:t xml:space="preserve"> </w:t>
       </w:r>
@@ -711,7 +621,6 @@
         <w:jc w:val="both"/>
         <w:rPr>
           <w:rFonts w:ascii="Garamond" w:hAnsi="Garamond"/>
-          <w:lang w:val="es-ES"/>
         </w:rPr>
       </w:pPr>
     </w:p>
@@ -720,55 +629,47 @@
         <w:jc w:val="both"/>
         <w:rPr>
           <w:rFonts w:ascii="Garamond" w:hAnsi="Garamond"/>
-          <w:lang w:val="es-ES"/>
-        </w:rPr>
-      </w:pPr>
-      <w:r>
-        <w:rPr>
-          <w:rFonts w:ascii="Garamond" w:hAnsi="Garamond"/>
-          <w:lang w:val="es-ES"/>
+        </w:rPr>
+      </w:pPr>
+      <w:r>
+        <w:rPr>
+          <w:rFonts w:ascii="Garamond" w:hAnsi="Garamond"/>
         </w:rPr>
         <w:t>En el</w:t>
       </w:r>
       <w:r>
         <w:rPr>
           <w:rFonts w:ascii="Garamond" w:hAnsi="Garamond"/>
-          <w:lang w:val="es-ES"/>
         </w:rPr>
         <w:t xml:space="preserve"> repositorio GitHub </w:t>
       </w:r>
       <w:r>
         <w:rPr>
           <w:rFonts w:ascii="Garamond" w:hAnsi="Garamond"/>
-          <w:lang w:val="es-ES"/>
         </w:rPr>
         <w:t xml:space="preserve">que abajo se referencia contiene </w:t>
       </w:r>
       <w:r>
         <w:rPr>
           <w:rFonts w:ascii="Garamond" w:hAnsi="Garamond"/>
-          <w:lang w:val="es-ES"/>
         </w:rPr>
         <w:t>el presente informe junto a los scripts de</w:t>
       </w:r>
       <w:r>
         <w:rPr>
           <w:rFonts w:ascii="Garamond" w:hAnsi="Garamond"/>
-          <w:lang w:val="es-ES"/>
         </w:rPr>
         <w:t xml:space="preserve"> R</w:t>
       </w:r>
       <w:r>
         <w:rPr>
           <w:rFonts w:ascii="Garamond" w:hAnsi="Garamond"/>
-          <w:lang w:val="es-ES"/>
         </w:rPr>
         <w:t>Studio</w:t>
       </w:r>
       <w:r>
         <w:rPr>
           <w:rFonts w:ascii="Garamond" w:hAnsi="Garamond"/>
-          <w:lang w:val="es-ES"/>
         </w:rPr>
         <w:t xml:space="preserve"> donde se generaron todos los resultados. Este repositorio se encuentra en: </w:t>
       </w:r>
@@ -777,7 +678,6 @@
           <w:rPr>
             <w:rStyle w:val="Hipervnculo"/>
             <w:rFonts w:ascii="Garamond" w:hAnsi="Garamond"/>
-            <w:lang w:val="es-ES"/>
           </w:rPr>
           <w:t>https://github.com/irivelez/PS2_Making_Money_with_ML.git</w:t>
         </w:r>
@@ -785,7 +685,6 @@
       <w:r>
         <w:rPr>
           <w:rFonts w:ascii="Garamond" w:hAnsi="Garamond"/>
-          <w:lang w:val="es-ES"/>
         </w:rPr>
         <w:t xml:space="preserve"> </w:t>
       </w:r>
@@ -795,7 +694,6 @@
         <w:jc w:val="both"/>
         <w:rPr>
           <w:rFonts w:ascii="Garamond" w:hAnsi="Garamond"/>
-          <w:lang w:val="es-ES"/>
         </w:rPr>
       </w:pPr>
     </w:p>
@@ -811,15 +709,13 @@
           <w:rFonts w:ascii="Garamond" w:hAnsi="Garamond"/>
           <w:b/>
           <w:bCs/>
-          <w:lang w:val="es-ES"/>
-        </w:rPr>
-      </w:pPr>
-      <w:r>
-        <w:rPr>
-          <w:rFonts w:ascii="Garamond" w:hAnsi="Garamond"/>
-          <w:b/>
-          <w:bCs/>
-          <w:lang w:val="es-ES"/>
+        </w:rPr>
+      </w:pPr>
+      <w:r>
+        <w:rPr>
+          <w:rFonts w:ascii="Garamond" w:hAnsi="Garamond"/>
+          <w:b/>
+          <w:bCs/>
         </w:rPr>
         <w:t>Introducción</w:t>
       </w:r>
@@ -833,7 +729,6 @@
           <w:bCs/>
           <w:i/>
           <w:iCs/>
-          <w:lang w:val="es-ES"/>
         </w:rPr>
       </w:pPr>
     </w:p>
@@ -846,7 +741,6 @@
           <w:bCs/>
           <w:i/>
           <w:iCs/>
-          <w:lang w:val="en-US"/>
         </w:rPr>
       </w:pPr>
       <w:r>
@@ -856,7 +750,6 @@
           <w:bCs/>
           <w:i/>
           <w:iCs/>
-          <w:lang w:val="en-US"/>
         </w:rPr>
         <w:t>The introduction briefly states the problem and if there are any antecedents. It brie</w:t>
       </w:r>
@@ -867,7 +760,6 @@
           <w:bCs/>
           <w:i/>
           <w:iCs/>
-          <w:lang w:val="en-US"/>
         </w:rPr>
         <w:t>fly</w:t>
       </w:r>
@@ -878,7 +770,6 @@
           <w:bCs/>
           <w:i/>
           <w:iCs/>
-          <w:lang w:val="en-US"/>
         </w:rPr>
         <w:t xml:space="preserve"> describes the data and its suitability to address the problem set</w:t>
       </w:r>
@@ -889,7 +780,6 @@
           <w:bCs/>
           <w:i/>
           <w:iCs/>
-          <w:lang w:val="en-US"/>
         </w:rPr>
         <w:t xml:space="preserve"> </w:t>
       </w:r>
@@ -900,7 +790,6 @@
           <w:bCs/>
           <w:i/>
           <w:iCs/>
-          <w:lang w:val="en-US"/>
         </w:rPr>
         <w:t>question. It contains a preview of the results and main takeaways.</w:t>
       </w:r>
@@ -912,7 +801,6 @@
           <w:rFonts w:ascii="Garamond" w:hAnsi="Garamond"/>
           <w:i/>
           <w:iCs/>
-          <w:lang w:val="en-US"/>
         </w:rPr>
       </w:pPr>
     </w:p>
@@ -921,160 +809,245 @@
         <w:jc w:val="both"/>
         <w:rPr>
           <w:rFonts w:ascii="Garamond" w:hAnsi="Garamond"/>
-          <w:lang w:val="es-ES"/>
-        </w:rPr>
-      </w:pPr>
-      <w:r>
-        <w:rPr>
-          <w:rFonts w:ascii="Garamond" w:hAnsi="Garamond"/>
-          <w:lang w:val="es-ES"/>
+        </w:rPr>
+      </w:pPr>
+      <w:r>
+        <w:rPr>
+          <w:rFonts w:ascii="Garamond" w:hAnsi="Garamond"/>
         </w:rPr>
         <w:t xml:space="preserve">El </w:t>
       </w:r>
       <w:r>
         <w:rPr>
           <w:rFonts w:ascii="Garamond" w:hAnsi="Garamond"/>
-          <w:lang w:val="es-ES"/>
         </w:rPr>
         <w:t xml:space="preserve">precio </w:t>
       </w:r>
       <w:r>
         <w:rPr>
           <w:rFonts w:ascii="Garamond" w:hAnsi="Garamond"/>
-          <w:lang w:val="es-ES"/>
-        </w:rPr>
-        <w:t xml:space="preserve">de una vivienda se determina por una serie de factores que incluyen el tamaño total del inmueble, el número de baños y la proximidad a lugares importantes dentro de la ciudad, entre otros aspectos relevantes. Estos elementos </w:t>
-      </w:r>
-      <w:r>
-        <w:rPr>
-          <w:rFonts w:ascii="Garamond" w:hAnsi="Garamond"/>
-          <w:lang w:val="es-ES"/>
-        </w:rPr>
-        <w:t xml:space="preserve">se constituyen como variables explicativas que buscan explicar </w:t>
-      </w:r>
-      <w:r>
-        <w:rPr>
-          <w:rFonts w:ascii="Garamond" w:hAnsi="Garamond"/>
-          <w:lang w:val="es-ES"/>
+        </w:rPr>
+        <w:t xml:space="preserve">de una vivienda </w:t>
+      </w:r>
+      <w:r>
+        <w:rPr>
+          <w:rFonts w:ascii="Garamond" w:hAnsi="Garamond"/>
+        </w:rPr>
+        <w:t xml:space="preserve">está determinado </w:t>
+      </w:r>
+      <w:r>
+        <w:rPr>
+          <w:rFonts w:ascii="Garamond" w:hAnsi="Garamond"/>
+        </w:rPr>
+        <w:t>por una serie de factores que in</w:t>
+      </w:r>
+      <w:r>
+        <w:rPr>
+          <w:rFonts w:ascii="Garamond" w:hAnsi="Garamond"/>
+        </w:rPr>
+        <w:t>f</w:t>
+      </w:r>
+      <w:r>
+        <w:rPr>
+          <w:rFonts w:ascii="Garamond" w:hAnsi="Garamond"/>
+        </w:rPr>
+        <w:t xml:space="preserve">luyen </w:t>
+      </w:r>
+      <w:r>
+        <w:rPr>
+          <w:rFonts w:ascii="Garamond" w:hAnsi="Garamond"/>
+        </w:rPr>
+        <w:t xml:space="preserve">en su valor, </w:t>
+      </w:r>
+      <w:r>
+        <w:rPr>
+          <w:rFonts w:ascii="Garamond" w:hAnsi="Garamond"/>
+        </w:rPr>
+        <w:t xml:space="preserve">dentro de estos determinantes se encuentra </w:t>
+      </w:r>
+      <w:r>
+        <w:rPr>
+          <w:rFonts w:ascii="Garamond" w:hAnsi="Garamond"/>
+        </w:rPr>
+        <w:t>el tamaño total del inmueble, el número de baños</w:t>
+      </w:r>
+      <w:r>
+        <w:rPr>
+          <w:rFonts w:ascii="Garamond" w:hAnsi="Garamond"/>
+        </w:rPr>
+        <w:t>,</w:t>
+      </w:r>
+      <w:r>
+        <w:rPr>
+          <w:rFonts w:ascii="Garamond" w:hAnsi="Garamond"/>
+        </w:rPr>
+        <w:t xml:space="preserve"> la proximidad a </w:t>
+      </w:r>
+      <w:r>
+        <w:rPr>
+          <w:rFonts w:ascii="Garamond" w:hAnsi="Garamond"/>
+        </w:rPr>
+        <w:t>bienes públicos</w:t>
+      </w:r>
+      <w:r>
+        <w:rPr>
+          <w:rFonts w:ascii="Garamond" w:hAnsi="Garamond"/>
+        </w:rPr>
+        <w:t xml:space="preserve"> y </w:t>
+      </w:r>
+      <w:r>
+        <w:rPr>
+          <w:rFonts w:ascii="Garamond" w:hAnsi="Garamond"/>
+        </w:rPr>
+        <w:t xml:space="preserve">lugares importantes dentro de la ciudad, entre otros aspectos relevantes. Estos elementos </w:t>
+      </w:r>
+      <w:r>
+        <w:rPr>
+          <w:rFonts w:ascii="Garamond" w:hAnsi="Garamond"/>
+        </w:rPr>
+        <w:t xml:space="preserve">se constituyen como variables </w:t>
+      </w:r>
+      <w:r>
+        <w:rPr>
+          <w:rFonts w:ascii="Garamond" w:hAnsi="Garamond"/>
+        </w:rPr>
+        <w:t xml:space="preserve">predictivas </w:t>
+      </w:r>
+      <w:r>
+        <w:rPr>
+          <w:rFonts w:ascii="Garamond" w:hAnsi="Garamond"/>
+        </w:rPr>
+        <w:t xml:space="preserve">que </w:t>
+      </w:r>
+      <w:r>
+        <w:rPr>
+          <w:rFonts w:ascii="Garamond" w:hAnsi="Garamond"/>
+        </w:rPr>
+        <w:t xml:space="preserve">permiten </w:t>
+      </w:r>
+      <w:r>
+        <w:rPr>
+          <w:rFonts w:ascii="Garamond" w:hAnsi="Garamond"/>
+        </w:rPr>
+        <w:t xml:space="preserve">explicar </w:t>
+      </w:r>
+      <w:r>
+        <w:rPr>
+          <w:rFonts w:ascii="Garamond" w:hAnsi="Garamond"/>
         </w:rPr>
         <w:t>el precio de la propiedad</w:t>
       </w:r>
       <w:r>
         <w:rPr>
           <w:rFonts w:ascii="Garamond" w:hAnsi="Garamond"/>
-          <w:lang w:val="es-ES"/>
         </w:rPr>
         <w:t xml:space="preserve">. </w:t>
       </w:r>
       <w:r>
         <w:rPr>
           <w:rFonts w:ascii="Garamond" w:hAnsi="Garamond"/>
-          <w:lang w:val="es-ES"/>
         </w:rPr>
         <w:t xml:space="preserve">Cada ciudad tiene sus propias características distintivas que influyen en la </w:t>
       </w:r>
       <w:r>
         <w:rPr>
           <w:rFonts w:ascii="Garamond" w:hAnsi="Garamond"/>
-          <w:lang w:val="es-ES"/>
         </w:rPr>
         <w:t>determinación</w:t>
       </w:r>
       <w:r>
         <w:rPr>
           <w:rFonts w:ascii="Garamond" w:hAnsi="Garamond"/>
-          <w:lang w:val="es-ES"/>
-        </w:rPr>
-        <w:t xml:space="preserve"> de precios por</w:t>
-      </w:r>
-      <w:r>
-        <w:rPr>
-          <w:rFonts w:ascii="Garamond" w:hAnsi="Garamond"/>
-          <w:lang w:val="es-ES"/>
-        </w:rPr>
-        <w:t xml:space="preserve"> parte de los </w:t>
-      </w:r>
-      <w:r>
-        <w:rPr>
-          <w:rFonts w:ascii="Garamond" w:hAnsi="Garamond"/>
-          <w:lang w:val="es-ES"/>
+        </w:rPr>
+        <w:t xml:space="preserve"> de precios por parte de los </w:t>
+      </w:r>
+      <w:r>
+        <w:rPr>
+          <w:rFonts w:ascii="Garamond" w:hAnsi="Garamond"/>
         </w:rPr>
         <w:t>oferentes del mercado</w:t>
       </w:r>
       <w:r>
         <w:rPr>
           <w:rFonts w:ascii="Garamond" w:hAnsi="Garamond"/>
-          <w:lang w:val="es-ES"/>
         </w:rPr>
         <w:t>; s</w:t>
       </w:r>
       <w:r>
         <w:rPr>
           <w:rFonts w:ascii="Garamond" w:hAnsi="Garamond"/>
-          <w:lang w:val="es-ES"/>
-        </w:rPr>
-        <w:t>in embargo, es posible desarrollar un modelo que permita analizar el impacto individual de cada una de estas características esenciales</w:t>
-      </w:r>
-      <w:r>
-        <w:rPr>
-          <w:rFonts w:ascii="Garamond" w:hAnsi="Garamond"/>
-          <w:lang w:val="es-ES"/>
-        </w:rPr>
-        <w:t xml:space="preserve">, con el objetivo de </w:t>
-      </w:r>
-      <w:r>
-        <w:rPr>
-          <w:rFonts w:ascii="Garamond" w:hAnsi="Garamond"/>
-          <w:lang w:val="es-ES"/>
+        </w:rPr>
+        <w:t xml:space="preserve">in embargo, es posible desarrollar un modelo </w:t>
+      </w:r>
+      <w:r>
+        <w:rPr>
+          <w:rFonts w:ascii="Garamond" w:hAnsi="Garamond"/>
+        </w:rPr>
+        <w:t xml:space="preserve">de aprendizaje de máquinas </w:t>
+      </w:r>
+      <w:r>
+        <w:rPr>
+          <w:rFonts w:ascii="Garamond" w:hAnsi="Garamond"/>
+        </w:rPr>
+        <w:t>que permita</w:t>
+      </w:r>
+      <w:r>
+        <w:rPr>
+          <w:rFonts w:ascii="Garamond" w:hAnsi="Garamond"/>
+        </w:rPr>
+        <w:t>, a través de la inclusión de estas variables predictivas</w:t>
+      </w:r>
+      <w:r>
+        <w:rPr>
+          <w:rFonts w:ascii="Garamond" w:hAnsi="Garamond"/>
+        </w:rPr>
+        <w:t xml:space="preserve">, </w:t>
+      </w:r>
+      <w:r>
+        <w:rPr>
+          <w:rFonts w:ascii="Garamond" w:hAnsi="Garamond"/>
         </w:rPr>
         <w:t>proporciona</w:t>
       </w:r>
       <w:r>
         <w:rPr>
           <w:rFonts w:ascii="Garamond" w:hAnsi="Garamond"/>
-          <w:lang w:val="es-ES"/>
         </w:rPr>
         <w:t>r</w:t>
       </w:r>
       <w:r>
         <w:rPr>
           <w:rFonts w:ascii="Garamond" w:hAnsi="Garamond"/>
-          <w:lang w:val="es-ES"/>
         </w:rPr>
         <w:t xml:space="preserve"> a</w:t>
       </w:r>
       <w:r>
         <w:rPr>
           <w:rFonts w:ascii="Garamond" w:hAnsi="Garamond"/>
-          <w:lang w:val="es-ES"/>
-        </w:rPr>
-        <w:t xml:space="preserve"> los compradores y vendedores del mercado inmobiliario de vivienda, una</w:t>
-      </w:r>
-      <w:r>
-        <w:rPr>
-          <w:rFonts w:ascii="Garamond" w:hAnsi="Garamond"/>
-          <w:lang w:val="es-ES"/>
+        </w:rPr>
+        <w:t xml:space="preserve"> los compradores y vendedores del mercado inmobiliario de vivienda una</w:t>
+      </w:r>
+      <w:r>
+        <w:rPr>
+          <w:rFonts w:ascii="Garamond" w:hAnsi="Garamond"/>
         </w:rPr>
         <w:t xml:space="preserve"> comprensión más precisa de cómo influyen estos factores en </w:t>
       </w:r>
       <w:r>
         <w:rPr>
           <w:rFonts w:ascii="Garamond" w:hAnsi="Garamond"/>
-          <w:lang w:val="es-ES"/>
         </w:rPr>
         <w:t xml:space="preserve">el precio de mercado </w:t>
       </w:r>
       <w:r>
         <w:rPr>
           <w:rFonts w:ascii="Garamond" w:hAnsi="Garamond"/>
-          <w:lang w:val="es-ES"/>
         </w:rPr>
         <w:t>d</w:t>
       </w:r>
       <w:r>
         <w:rPr>
           <w:rFonts w:ascii="Garamond" w:hAnsi="Garamond"/>
-          <w:lang w:val="es-ES"/>
         </w:rPr>
         <w:t>el sector inmobiliario de vivienda.</w:t>
       </w:r>
@@ -1084,7 +1057,6 @@
         <w:jc w:val="both"/>
         <w:rPr>
           <w:rFonts w:ascii="Garamond" w:hAnsi="Garamond"/>
-          <w:lang w:val="es-ES"/>
         </w:rPr>
       </w:pPr>
     </w:p>
@@ -1093,76 +1065,65 @@
         <w:jc w:val="both"/>
         <w:rPr>
           <w:rFonts w:ascii="Garamond" w:hAnsi="Garamond"/>
-          <w:lang w:val="es-ES"/>
-        </w:rPr>
-      </w:pPr>
-      <w:r>
-        <w:rPr>
-          <w:rFonts w:ascii="Garamond" w:hAnsi="Garamond"/>
-          <w:lang w:val="es-ES"/>
+        </w:rPr>
+      </w:pPr>
+      <w:r>
+        <w:rPr>
+          <w:rFonts w:ascii="Garamond" w:hAnsi="Garamond"/>
         </w:rPr>
         <w:t xml:space="preserve">De esta manera, </w:t>
       </w:r>
       <w:r>
         <w:rPr>
           <w:rFonts w:ascii="Garamond" w:hAnsi="Garamond"/>
-          <w:lang w:val="es-ES"/>
         </w:rPr>
         <w:t xml:space="preserve">será </w:t>
       </w:r>
       <w:r>
         <w:rPr>
           <w:rFonts w:ascii="Garamond" w:hAnsi="Garamond"/>
-          <w:lang w:val="es-ES"/>
         </w:rPr>
         <w:t xml:space="preserve">posible predecir el precio de uno de los mercados más relevantes en el desempeño económico de </w:t>
       </w:r>
       <w:r>
         <w:rPr>
           <w:rFonts w:ascii="Garamond" w:hAnsi="Garamond"/>
-          <w:lang w:val="es-ES"/>
         </w:rPr>
         <w:t>la</w:t>
       </w:r>
       <w:r>
         <w:rPr>
           <w:rFonts w:ascii="Garamond" w:hAnsi="Garamond"/>
-          <w:lang w:val="es-ES"/>
         </w:rPr>
         <w:t xml:space="preserve"> ciudad y del país y</w:t>
       </w:r>
       <w:r>
         <w:rPr>
           <w:rFonts w:ascii="Garamond" w:hAnsi="Garamond"/>
-          <w:lang w:val="es-ES"/>
         </w:rPr>
         <w:t>,</w:t>
       </w:r>
       <w:r>
         <w:rPr>
           <w:rFonts w:ascii="Garamond" w:hAnsi="Garamond"/>
-          <w:lang w:val="es-ES"/>
         </w:rPr>
         <w:t xml:space="preserve"> además, </w:t>
       </w:r>
       <w:r>
         <w:rPr>
           <w:rFonts w:ascii="Garamond" w:hAnsi="Garamond"/>
-          <w:lang w:val="es-ES"/>
         </w:rPr>
         <w:t xml:space="preserve">de cara al análisis de las políticas públicas, determinar el precio de mercado de uno de los bienes utilizados como política </w:t>
       </w:r>
       <w:r>
         <w:rPr>
           <w:rFonts w:ascii="Garamond" w:hAnsi="Garamond"/>
-          <w:lang w:val="es-ES"/>
         </w:rPr>
         <w:t>contra cíclica</w:t>
       </w:r>
       <w:r>
         <w:rPr>
           <w:rFonts w:ascii="Garamond" w:hAnsi="Garamond"/>
-          <w:lang w:val="es-ES"/>
         </w:rPr>
         <w:t xml:space="preserve"> ante los ciclos macroeconómicos. </w:t>
       </w:r>
@@ -1172,7 +1133,6 @@
         <w:jc w:val="both"/>
         <w:rPr>
           <w:rFonts w:ascii="Garamond" w:hAnsi="Garamond"/>
-          <w:lang w:val="es-ES"/>
         </w:rPr>
       </w:pPr>
     </w:p>
@@ -1181,76 +1141,65 @@
         <w:jc w:val="both"/>
         <w:rPr>
           <w:rFonts w:ascii="Garamond" w:hAnsi="Garamond"/>
-          <w:lang w:val="es-ES"/>
-        </w:rPr>
-      </w:pPr>
-      <w:r>
-        <w:rPr>
-          <w:rFonts w:ascii="Garamond" w:hAnsi="Garamond"/>
-          <w:lang w:val="es-ES"/>
+        </w:rPr>
+      </w:pPr>
+      <w:r>
+        <w:rPr>
+          <w:rFonts w:ascii="Garamond" w:hAnsi="Garamond"/>
         </w:rPr>
         <w:t xml:space="preserve">Considerando lo anterior, </w:t>
       </w:r>
       <w:r>
         <w:rPr>
           <w:rFonts w:ascii="Garamond" w:hAnsi="Garamond"/>
-          <w:lang w:val="es-ES"/>
         </w:rPr>
         <w:t>e</w:t>
       </w:r>
       <w:r>
         <w:rPr>
           <w:rFonts w:ascii="Garamond" w:hAnsi="Garamond"/>
-          <w:lang w:val="es-ES"/>
         </w:rPr>
         <w:t xml:space="preserve">l objetivo principal </w:t>
       </w:r>
       <w:r>
         <w:rPr>
           <w:rFonts w:ascii="Garamond" w:hAnsi="Garamond"/>
-          <w:lang w:val="es-ES"/>
         </w:rPr>
         <w:t xml:space="preserve">de este documento </w:t>
       </w:r>
       <w:r>
         <w:rPr>
           <w:rFonts w:ascii="Garamond" w:hAnsi="Garamond"/>
-          <w:lang w:val="es-ES"/>
         </w:rPr>
         <w:t xml:space="preserve">es construir un modelo predictivo de </w:t>
       </w:r>
       <w:r>
         <w:rPr>
           <w:rFonts w:ascii="Garamond" w:hAnsi="Garamond"/>
-          <w:lang w:val="es-ES"/>
         </w:rPr>
         <w:t xml:space="preserve">los </w:t>
       </w:r>
       <w:r>
         <w:rPr>
           <w:rFonts w:ascii="Garamond" w:hAnsi="Garamond"/>
-          <w:lang w:val="es-ES"/>
         </w:rPr>
         <w:t xml:space="preserve">precios de la vivienda, </w:t>
       </w:r>
       <w:r>
         <w:rPr>
           <w:rFonts w:ascii="Garamond" w:hAnsi="Garamond"/>
-          <w:lang w:val="es-ES"/>
         </w:rPr>
         <w:t>a partir del siguiente modelo</w:t>
       </w:r>
       <w:r>
         <w:rPr>
           <w:rFonts w:ascii="Garamond" w:hAnsi="Garamond"/>
-          <w:lang w:val="es-ES"/>
         </w:rPr>
         <w:t>, donde la función representa un vector C con las características que explican el precio de la vivienda</w:t>
       </w:r>
       <w:r>
         <w:rPr>
           <w:rFonts w:ascii="Garamond" w:hAnsi="Garamond"/>
-          <w:lang w:val="es-ES"/>
         </w:rPr>
         <w:t>:</w:t>
       </w:r>
@@ -1260,7 +1209,6 @@
         <w:jc w:val="both"/>
         <w:rPr>
           <w:rFonts w:ascii="Garamond" w:hAnsi="Garamond"/>
-          <w:lang w:val="es-ES"/>
         </w:rPr>
       </w:pPr>
     </w:p>
@@ -1303,13 +1251,7 @@
             <w:rPr>
               <w:rFonts w:ascii="Cambria Math" w:hAnsi="Cambria Math" w:cs="Times New Roman"/>
             </w:rPr>
-            <m:t>=</m:t>
-          </m:r>
-          <m:r>
-            <w:rPr>
-              <w:rFonts w:ascii="Cambria Math" w:hAnsi="Cambria Math" w:cs="Times New Roman"/>
-            </w:rPr>
-            <m:t>f</m:t>
+            <m:t>=f</m:t>
           </m:r>
           <m:d>
             <m:dPr>
@@ -1343,13 +1285,7 @@
                     <w:rPr>
                       <w:rFonts w:ascii="Cambria Math" w:hAnsi="Cambria Math" w:cs="Times New Roman"/>
                     </w:rPr>
-                    <m:t>i</m:t>
-                  </m:r>
-                  <m:r>
-                    <w:rPr>
-                      <w:rFonts w:ascii="Cambria Math" w:hAnsi="Cambria Math" w:cs="Times New Roman"/>
-                    </w:rPr>
-                    <m:t>1</m:t>
+                    <m:t>i1</m:t>
                   </m:r>
                 </m:sub>
               </m:sSub>
@@ -1381,13 +1317,7 @@
                     <w:rPr>
                       <w:rFonts w:ascii="Cambria Math" w:hAnsi="Cambria Math" w:cs="Times New Roman"/>
                     </w:rPr>
-                    <m:t>i</m:t>
-                  </m:r>
-                  <m:r>
-                    <w:rPr>
-                      <w:rFonts w:ascii="Cambria Math" w:hAnsi="Cambria Math" w:cs="Times New Roman"/>
-                    </w:rPr>
-                    <m:t>2</m:t>
+                    <m:t>i2</m:t>
                   </m:r>
                 </m:sub>
               </m:sSub>
@@ -1440,191 +1370,166 @@
       <w:pPr>
         <w:jc w:val="both"/>
         <w:rPr>
-          <w:rFonts w:ascii="Garamond" w:hAnsi="Garamond"/>
-          <w:lang w:val="es-ES"/>
-        </w:rPr>
-      </w:pPr>
-      <w:r>
-        <w:rPr>
-          <w:rFonts w:ascii="Garamond" w:hAnsi="Garamond"/>
-          <w:lang w:val="es-ES"/>
+          <w:noProof/>
+        </w:rPr>
+      </w:pPr>
+      <w:r>
+        <w:rPr>
+          <w:rFonts w:ascii="Garamond" w:hAnsi="Garamond"/>
         </w:rPr>
         <w:t xml:space="preserve">Para </w:t>
       </w:r>
       <w:r>
         <w:rPr>
           <w:rFonts w:ascii="Garamond" w:hAnsi="Garamond"/>
-          <w:lang w:val="es-ES"/>
         </w:rPr>
         <w:t>lograr el anterior objetivo se utilizar</w:t>
       </w:r>
       <w:r>
         <w:rPr>
           <w:rFonts w:ascii="Garamond" w:hAnsi="Garamond"/>
-          <w:lang w:val="es-ES"/>
         </w:rPr>
         <w:t>o</w:t>
       </w:r>
       <w:r>
         <w:rPr>
           <w:rFonts w:ascii="Garamond" w:hAnsi="Garamond"/>
-          <w:lang w:val="es-ES"/>
         </w:rPr>
         <w:t xml:space="preserve">n datos de </w:t>
       </w:r>
-      <w:proofErr w:type="spellStart"/>
-      <w:r>
-        <w:rPr>
-          <w:rFonts w:ascii="Garamond" w:hAnsi="Garamond"/>
-          <w:lang w:val="es-ES"/>
-        </w:rPr>
-        <w:t>Properati</w:t>
-      </w:r>
-      <w:proofErr w:type="spellEnd"/>
-      <w:r>
-        <w:rPr>
-          <w:rFonts w:ascii="Garamond" w:hAnsi="Garamond"/>
-          <w:lang w:val="es-ES"/>
-        </w:rPr>
-        <w:t xml:space="preserve"> sobre características de las </w:t>
-      </w:r>
-      <w:r>
-        <w:rPr>
-          <w:rFonts w:ascii="Garamond" w:hAnsi="Garamond"/>
-          <w:lang w:val="es-ES"/>
-        </w:rPr>
-        <w:t>viviendas, de</w:t>
-      </w:r>
-      <w:r>
-        <w:rPr>
-          <w:rFonts w:ascii="Garamond" w:hAnsi="Garamond"/>
-          <w:lang w:val="es-ES"/>
-        </w:rPr>
-        <w:t xml:space="preserve"> Datos Abiertos Bogotá, sobre </w:t>
+      <w:r>
+        <w:rPr>
+          <w:rFonts w:ascii="Garamond" w:hAnsi="Garamond"/>
+        </w:rPr>
+        <w:t xml:space="preserve">Properati sobre características de las </w:t>
+      </w:r>
+      <w:r>
+        <w:rPr>
+          <w:rFonts w:ascii="Garamond" w:hAnsi="Garamond"/>
+        </w:rPr>
+        <w:t>viviendas</w:t>
+      </w:r>
+      <w:r>
+        <w:rPr>
+          <w:rFonts w:ascii="Garamond" w:hAnsi="Garamond"/>
+        </w:rPr>
+        <w:t xml:space="preserve"> y</w:t>
+      </w:r>
+      <w:r>
+        <w:rPr>
+          <w:rFonts w:ascii="Garamond" w:hAnsi="Garamond"/>
+        </w:rPr>
+        <w:t xml:space="preserve"> de</w:t>
+      </w:r>
+      <w:r>
+        <w:rPr>
+          <w:rFonts w:ascii="Garamond" w:hAnsi="Garamond"/>
+        </w:rPr>
+        <w:t xml:space="preserve"> Datos Abiertos Bogotá</w:t>
+      </w:r>
+      <w:r>
+        <w:rPr>
+          <w:rStyle w:val="Refdenotaalpie"/>
+          <w:rFonts w:ascii="Garamond" w:hAnsi="Garamond"/>
+        </w:rPr>
+        <w:footnoteReference w:id="2"/>
+      </w:r>
+      <w:r>
+        <w:rPr>
+          <w:rFonts w:ascii="Garamond" w:hAnsi="Garamond"/>
+        </w:rPr>
+        <w:t>, donde se logró extraer información de mapas para la creación de las mejores variables predictivas; sin embargo, para lograr lo anterior</w:t>
+      </w:r>
+      <w:r>
+        <w:rPr>
+          <w:rFonts w:ascii="Garamond" w:hAnsi="Garamond"/>
+        </w:rPr>
+        <w:t xml:space="preserve"> fue necesario realizar una limpieza de las bases de datos para lograr tener </w:t>
+      </w:r>
+      <w:r>
+        <w:rPr>
+          <w:rFonts w:ascii="Garamond" w:hAnsi="Garamond"/>
+        </w:rPr>
+        <w:t>un</w:t>
+      </w:r>
+      <w:r>
+        <w:rPr>
+          <w:rFonts w:ascii="Garamond" w:hAnsi="Garamond"/>
+        </w:rPr>
+        <w:t xml:space="preserve"> grupo de</w:t>
+      </w:r>
+      <w:r>
+        <w:rPr>
+          <w:rFonts w:ascii="Garamond" w:hAnsi="Garamond"/>
+        </w:rPr>
+        <w:t xml:space="preserve"> muestra</w:t>
+      </w:r>
+      <w:r>
+        <w:rPr>
+          <w:rFonts w:ascii="Garamond" w:hAnsi="Garamond"/>
+        </w:rPr>
+        <w:t xml:space="preserve"> y </w:t>
+      </w:r>
+      <w:r>
+        <w:rPr>
+          <w:rFonts w:ascii="Garamond" w:hAnsi="Garamond"/>
+        </w:rPr>
+        <w:t xml:space="preserve">uno de </w:t>
+      </w:r>
+      <w:r>
+        <w:rPr>
+          <w:rFonts w:ascii="Garamond" w:hAnsi="Garamond"/>
+        </w:rPr>
+        <w:t>entrenamiento</w:t>
+      </w:r>
+      <w:r>
+        <w:rPr>
+          <w:rFonts w:ascii="Garamond" w:hAnsi="Garamond"/>
+        </w:rPr>
+        <w:t xml:space="preserve">, mediante el cual se evaluaron </w:t>
+      </w:r>
+      <w:r>
+        <w:rPr>
+          <w:rFonts w:ascii="Garamond" w:hAnsi="Garamond"/>
+        </w:rPr>
+        <w:t xml:space="preserve">los distintos </w:t>
+      </w:r>
+      <w:r>
+        <w:rPr>
+          <w:rFonts w:ascii="Garamond" w:hAnsi="Garamond"/>
+        </w:rPr>
+        <w:t>modelos de predicción</w:t>
+      </w:r>
+      <w:r>
+        <w:rPr>
+          <w:rFonts w:ascii="Garamond" w:hAnsi="Garamond"/>
+        </w:rPr>
+        <w:t xml:space="preserve">, para posteriormente </w:t>
+      </w:r>
+      <w:r>
+        <w:rPr>
+          <w:rFonts w:ascii="Garamond" w:hAnsi="Garamond"/>
+        </w:rPr>
+        <w:t xml:space="preserve">elegir el </w:t>
+      </w:r>
+      <w:r>
+        <w:rPr>
+          <w:rFonts w:ascii="Garamond" w:hAnsi="Garamond"/>
+        </w:rPr>
+        <w:t xml:space="preserve">de mejor error de predicción </w:t>
+      </w:r>
+      <w:r>
+        <w:rPr>
+          <w:rFonts w:ascii="Garamond" w:hAnsi="Garamond"/>
+        </w:rPr>
+        <w:t>y, por ende, el que mejor ha predicho el precio de la vivienda.</w:t>
       </w:r>
     </w:p>
     <w:p>
       <w:pPr>
         <w:jc w:val="both"/>
         <w:rPr>
-          <w:noProof/>
-        </w:rPr>
-      </w:pPr>
-      <w:r>
-        <w:rPr>
-          <w:rFonts w:ascii="Garamond" w:hAnsi="Garamond"/>
-          <w:lang w:val="es-ES"/>
-        </w:rPr>
-        <w:t xml:space="preserve"> </w:t>
-      </w:r>
-      <w:r>
-        <w:rPr>
-          <w:rFonts w:ascii="Garamond" w:hAnsi="Garamond"/>
-          <w:highlight w:val="yellow"/>
-          <w:lang w:val="es-ES"/>
-        </w:rPr>
-        <w:t>DANE</w:t>
-      </w:r>
-      <w:r>
-        <w:rPr>
-          <w:rFonts w:ascii="Garamond" w:hAnsi="Garamond"/>
-          <w:lang w:val="es-ES"/>
-        </w:rPr>
-        <w:t xml:space="preserve"> sobre </w:t>
-      </w:r>
-      <w:r>
-        <w:rPr>
-          <w:rFonts w:ascii="Garamond" w:hAnsi="Garamond"/>
-          <w:highlight w:val="yellow"/>
-          <w:lang w:val="es-ES"/>
-        </w:rPr>
-        <w:t>XXX</w:t>
-      </w:r>
-      <w:r>
-        <w:rPr>
-          <w:rFonts w:ascii="Garamond" w:hAnsi="Garamond"/>
-          <w:lang w:val="es-ES"/>
-        </w:rPr>
-        <w:t xml:space="preserve"> y de </w:t>
-      </w:r>
-      <w:r>
-        <w:rPr>
-          <w:rFonts w:ascii="Garamond" w:hAnsi="Garamond"/>
-          <w:lang w:val="es-ES"/>
-        </w:rPr>
-        <w:t>la Alcaldía de Bogotá de Datos Abiertos</w:t>
-      </w:r>
-      <w:r>
-        <w:rPr>
-          <w:rStyle w:val="Refdenotaalpie"/>
-          <w:rFonts w:ascii="Garamond" w:hAnsi="Garamond"/>
-          <w:lang w:val="es-ES"/>
-        </w:rPr>
-        <w:footnoteReference w:id="2"/>
-      </w:r>
-      <w:r>
-        <w:rPr>
-          <w:rFonts w:ascii="Garamond" w:hAnsi="Garamond"/>
-          <w:lang w:val="es-ES"/>
-        </w:rPr>
-        <w:t xml:space="preserve">. </w:t>
-      </w:r>
-      <w:r>
-        <w:rPr>
-          <w:rFonts w:ascii="Garamond" w:hAnsi="Garamond"/>
-          <w:lang w:val="es-ES"/>
-        </w:rPr>
-        <w:t xml:space="preserve"> </w:t>
-      </w:r>
-      <w:r>
-        <w:rPr>
-          <w:rFonts w:ascii="Garamond" w:hAnsi="Garamond"/>
-          <w:lang w:val="es-ES"/>
-        </w:rPr>
-        <w:t xml:space="preserve">Para esto fue necesario realizar una limpieza de las bases de datos para lograr tener </w:t>
-      </w:r>
-      <w:r>
-        <w:rPr>
-          <w:rFonts w:ascii="Garamond" w:hAnsi="Garamond"/>
-          <w:lang w:val="es-ES"/>
-        </w:rPr>
-        <w:t>una muestra</w:t>
-      </w:r>
-      <w:r>
-        <w:rPr>
-          <w:rFonts w:ascii="Garamond" w:hAnsi="Garamond"/>
-          <w:lang w:val="es-ES"/>
-        </w:rPr>
-        <w:t xml:space="preserve"> y entrenamiento para evaluar los distintos </w:t>
-      </w:r>
-      <w:r>
-        <w:rPr>
-          <w:rFonts w:ascii="Garamond" w:hAnsi="Garamond"/>
-          <w:lang w:val="es-ES"/>
-        </w:rPr>
-        <w:t xml:space="preserve">modelos de predicción y elegir el </w:t>
-      </w:r>
-      <w:r>
-        <w:rPr>
-          <w:rFonts w:ascii="Garamond" w:hAnsi="Garamond"/>
-          <w:lang w:val="es-ES"/>
-        </w:rPr>
-        <w:t>más aproximado</w:t>
-      </w:r>
-      <w:r>
-        <w:rPr>
-          <w:rFonts w:ascii="Garamond" w:hAnsi="Garamond"/>
-          <w:lang w:val="es-ES"/>
-        </w:rPr>
-        <w:t>.</w:t>
-      </w:r>
-    </w:p>
-    <w:p>
-      <w:pPr>
-        <w:jc w:val="both"/>
-        <w:rPr>
-          <w:rFonts w:ascii="Garamond" w:hAnsi="Garamond"/>
-          <w:lang w:val="es-ES"/>
+          <w:rFonts w:ascii="Garamond" w:hAnsi="Garamond"/>
         </w:rPr>
       </w:pPr>
     </w:p>
@@ -1640,15 +1545,13 @@
           <w:rFonts w:ascii="Garamond" w:hAnsi="Garamond"/>
           <w:b/>
           <w:bCs/>
-          <w:lang w:val="es-ES"/>
-        </w:rPr>
-      </w:pPr>
-      <w:r>
-        <w:rPr>
-          <w:rFonts w:ascii="Garamond" w:hAnsi="Garamond"/>
-          <w:b/>
-          <w:bCs/>
-          <w:lang w:val="es-ES"/>
+        </w:rPr>
+      </w:pPr>
+      <w:r>
+        <w:rPr>
+          <w:rFonts w:ascii="Garamond" w:hAnsi="Garamond"/>
+          <w:b/>
+          <w:bCs/>
         </w:rPr>
         <w:t>Datos</w:t>
       </w:r>
@@ -1658,7 +1561,6 @@
         <w:jc w:val="both"/>
         <w:rPr>
           <w:rFonts w:ascii="Garamond" w:hAnsi="Garamond"/>
-          <w:lang w:val="es-ES"/>
         </w:rPr>
       </w:pPr>
     </w:p>
@@ -1671,7 +1573,6 @@
           <w:bCs/>
           <w:i/>
           <w:iCs/>
-          <w:lang w:val="en-US"/>
         </w:rPr>
       </w:pPr>
       <w:r>
@@ -1681,7 +1582,6 @@
           <w:bCs/>
           <w:i/>
           <w:iCs/>
-          <w:lang w:val="en-US"/>
         </w:rPr>
         <w:t>In this problem set, you are required to add expand the variables in your data (remember to expand the training and testing data), at a minimum you have to add six extra variables:</w:t>
       </w:r>
@@ -1695,7 +1595,6 @@
           <w:bCs/>
           <w:i/>
           <w:iCs/>
-          <w:lang w:val="en-US"/>
         </w:rPr>
       </w:pPr>
     </w:p>
@@ -1713,7 +1612,6 @@
           <w:bCs/>
           <w:i/>
           <w:iCs/>
-          <w:lang w:val="en-US"/>
         </w:rPr>
       </w:pPr>
       <w:r>
@@ -1723,7 +1621,6 @@
           <w:bCs/>
           <w:i/>
           <w:iCs/>
-          <w:lang w:val="en-US"/>
         </w:rPr>
         <w:t>At least 4 predictors coming from external sources; these can be from open street maps</w:t>
       </w:r>
@@ -1742,7 +1639,6 @@
           <w:bCs/>
           <w:i/>
           <w:iCs/>
-          <w:lang w:val="en-US"/>
         </w:rPr>
       </w:pPr>
       <w:r>
@@ -1752,7 +1648,6 @@
           <w:bCs/>
           <w:i/>
           <w:iCs/>
-          <w:lang w:val="en-US"/>
         </w:rPr>
         <w:t>At least 2 predictors coming from the title or description of the properties</w:t>
       </w:r>
@@ -1766,7 +1661,6 @@
           <w:bCs/>
           <w:i/>
           <w:iCs/>
-          <w:lang w:val="en-US"/>
         </w:rPr>
       </w:pPr>
     </w:p>
@@ -1779,7 +1673,6 @@
           <w:bCs/>
           <w:i/>
           <w:iCs/>
-          <w:lang w:val="en-US"/>
         </w:rPr>
       </w:pPr>
       <w:r>
@@ -1789,7 +1682,6 @@
           <w:bCs/>
           <w:i/>
           <w:iCs/>
-          <w:lang w:val="en-US"/>
         </w:rPr>
         <w:t xml:space="preserve">Describe the data, it's </w:t>
       </w:r>
@@ -1800,7 +1692,6 @@
           <w:bCs/>
           <w:i/>
           <w:iCs/>
-          <w:lang w:val="en-US"/>
         </w:rPr>
         <w:t>suitability</w:t>
       </w:r>
@@ -1811,7 +1702,6 @@
           <w:bCs/>
           <w:i/>
           <w:iCs/>
-          <w:lang w:val="en-US"/>
         </w:rPr>
         <w:t xml:space="preserve"> for the problem, and the sample construction process, including how the data was cleaned, combined, and how new variables</w:t>
       </w:r>
@@ -1822,7 +1712,6 @@
           <w:bCs/>
           <w:i/>
           <w:iCs/>
-          <w:lang w:val="en-US"/>
         </w:rPr>
         <w:t xml:space="preserve"> </w:t>
       </w:r>
@@ -1833,7 +1722,6 @@
           <w:bCs/>
           <w:i/>
           <w:iCs/>
-          <w:lang w:val="en-US"/>
         </w:rPr>
         <w:t>were created.</w:t>
       </w:r>
@@ -1847,7 +1735,6 @@
           <w:bCs/>
           <w:i/>
           <w:iCs/>
-          <w:lang w:val="en-US"/>
         </w:rPr>
       </w:pPr>
     </w:p>
@@ -1860,7 +1747,6 @@
           <w:bCs/>
           <w:i/>
           <w:iCs/>
-          <w:lang w:val="en-US"/>
         </w:rPr>
       </w:pPr>
       <w:r>
@@ -1870,7 +1756,6 @@
           <w:bCs/>
           <w:i/>
           <w:iCs/>
-          <w:lang w:val="en-US"/>
         </w:rPr>
         <w:t>Include a descriptive analysis of the data. At a minimum, you should include</w:t>
       </w:r>
@@ -1881,7 +1766,6 @@
           <w:bCs/>
           <w:i/>
           <w:iCs/>
-          <w:lang w:val="en-US"/>
         </w:rPr>
         <w:t xml:space="preserve"> </w:t>
       </w:r>
@@ -1892,7 +1776,6 @@
           <w:bCs/>
           <w:i/>
           <w:iCs/>
-          <w:lang w:val="en-US"/>
         </w:rPr>
         <w:t>a descriptive statistics table and two maps with its interpretation. However, I</w:t>
       </w:r>
@@ -1903,7 +1786,6 @@
           <w:bCs/>
           <w:i/>
           <w:iCs/>
-          <w:lang w:val="en-US"/>
         </w:rPr>
         <w:t xml:space="preserve"> </w:t>
       </w:r>
@@ -1914,7 +1796,6 @@
           <w:bCs/>
           <w:i/>
           <w:iCs/>
-          <w:lang w:val="en-US"/>
         </w:rPr>
         <w:t>expect a deep analysis that helps the reader understand the data, its variation,</w:t>
       </w:r>
@@ -1925,7 +1806,6 @@
           <w:bCs/>
           <w:i/>
           <w:iCs/>
-          <w:lang w:val="en-US"/>
         </w:rPr>
         <w:t xml:space="preserve"> </w:t>
       </w:r>
@@ -1936,7 +1816,6 @@
           <w:bCs/>
           <w:i/>
           <w:iCs/>
-          <w:lang w:val="en-US"/>
         </w:rPr>
         <w:t>and the justi</w:t>
       </w:r>
@@ -1947,7 +1826,6 @@
           <w:bCs/>
           <w:i/>
           <w:iCs/>
-          <w:lang w:val="en-US"/>
         </w:rPr>
         <w:t>fi</w:t>
       </w:r>
@@ -1958,7 +1836,6 @@
           <w:bCs/>
           <w:i/>
           <w:iCs/>
-          <w:lang w:val="en-US"/>
         </w:rPr>
         <w:t>cation for your data choices. Use your professional knowledge to</w:t>
       </w:r>
@@ -1969,7 +1846,6 @@
           <w:bCs/>
           <w:i/>
           <w:iCs/>
-          <w:lang w:val="en-US"/>
         </w:rPr>
         <w:t xml:space="preserve"> </w:t>
       </w:r>
@@ -1980,7 +1856,6 @@
           <w:bCs/>
           <w:i/>
           <w:iCs/>
-          <w:lang w:val="en-US"/>
         </w:rPr>
         <w:t>add value to this section. Do not present it as a \dry" list of ingredients.</w:t>
       </w:r>
@@ -1990,7 +1865,6 @@
         <w:jc w:val="both"/>
         <w:rPr>
           <w:rFonts w:ascii="Garamond" w:hAnsi="Garamond"/>
-          <w:lang w:val="en-US"/>
         </w:rPr>
       </w:pPr>
     </w:p>
@@ -1999,7 +1873,6 @@
         <w:jc w:val="both"/>
         <w:rPr>
           <w:rFonts w:ascii="Garamond" w:hAnsi="Garamond"/>
-          <w:lang w:val="en-US"/>
         </w:rPr>
       </w:pPr>
     </w:p>
@@ -2014,19 +1887,25 @@
         <w:rPr>
           <w:rFonts w:ascii="Garamond" w:hAnsi="Garamond"/>
         </w:rPr>
-        <w:t xml:space="preserve">Se ha tomado una </w:t>
-      </w:r>
-      <w:r>
-        <w:rPr>
-          <w:rFonts w:ascii="Garamond" w:hAnsi="Garamond"/>
-        </w:rPr>
-        <w:t>m</w:t>
-      </w:r>
-      <w:r>
-        <w:rPr>
-          <w:rFonts w:ascii="Garamond" w:hAnsi="Garamond"/>
-        </w:rPr>
-        <w:t>uestra de la página</w:t>
+        <w:t xml:space="preserve">La constitución </w:t>
+      </w:r>
+      <w:r>
+        <w:rPr>
+          <w:rFonts w:ascii="Garamond" w:hAnsi="Garamond"/>
+        </w:rPr>
+        <w:t xml:space="preserve">del modelo de predicción incorpora factores económicos y sociales que han sido recopilados de </w:t>
+      </w:r>
+      <w:r>
+        <w:rPr>
+          <w:rFonts w:ascii="Garamond" w:hAnsi="Garamond"/>
+        </w:rPr>
+        <w:t>la página</w:t>
+      </w:r>
+      <w:r>
+        <w:rPr>
+          <w:rFonts w:ascii="Garamond" w:hAnsi="Garamond"/>
+        </w:rPr>
+        <w:t xml:space="preserve"> de</w:t>
       </w:r>
       <w:r>
         <w:rPr>
@@ -2034,43 +1913,43 @@
           <w:i/>
           <w:iCs/>
         </w:rPr>
-        <w:t xml:space="preserve"> Properati, </w:t>
-      </w:r>
-      <w:r>
-        <w:rPr>
-          <w:rFonts w:ascii="Garamond" w:hAnsi="Garamond"/>
-        </w:rPr>
-        <w:t xml:space="preserve">la cual contiene características de las viviendas como ciudad, precio, </w:t>
-      </w:r>
-      <w:r>
-        <w:rPr>
-          <w:rFonts w:ascii="Garamond" w:hAnsi="Garamond"/>
-        </w:rPr>
-        <w:t xml:space="preserve">número de cuartos, número de baños, precio de la vivienda, así como </w:t>
-      </w:r>
-      <w:r>
-        <w:rPr>
-          <w:rFonts w:ascii="Garamond" w:hAnsi="Garamond"/>
-        </w:rPr>
-        <w:t>algunas características más específicas, con</w:t>
-      </w:r>
-      <w:r>
-        <w:rPr>
-          <w:rFonts w:ascii="Garamond" w:hAnsi="Garamond"/>
-        </w:rPr>
-        <w:t xml:space="preserve"> el objetivo de </w:t>
-      </w:r>
-      <w:r>
-        <w:rPr>
-          <w:rFonts w:ascii="Garamond" w:hAnsi="Garamond"/>
-        </w:rPr>
-        <w:t>limpiar y consolidar una muestra de prueba y una de entrenamiento que permita evaluar distintos modelos de predicción del precio de la vivienda</w:t>
-      </w:r>
-      <w:r>
-        <w:rPr>
-          <w:rFonts w:ascii="Garamond" w:hAnsi="Garamond"/>
-        </w:rPr>
-        <w:t>; lo anterior, para la localidad de Bogotá en Chapinero.</w:t>
+        <w:t xml:space="preserve"> Properati</w:t>
+      </w:r>
+      <w:r>
+        <w:rPr>
+          <w:rFonts w:ascii="Garamond" w:hAnsi="Garamond"/>
+        </w:rPr>
+        <w:t xml:space="preserve"> y </w:t>
+      </w:r>
+      <w:r>
+        <w:rPr>
+          <w:rFonts w:ascii="Garamond" w:hAnsi="Garamond"/>
+        </w:rPr>
+        <w:t xml:space="preserve">de Datos Abiertos Bogotá. </w:t>
+      </w:r>
+      <w:r>
+        <w:rPr>
+          <w:rFonts w:ascii="Garamond" w:hAnsi="Garamond"/>
+        </w:rPr>
+        <w:t xml:space="preserve">La primera </w:t>
+      </w:r>
+      <w:r>
+        <w:rPr>
+          <w:rFonts w:ascii="Garamond" w:hAnsi="Garamond"/>
+        </w:rPr>
+        <w:t xml:space="preserve">base </w:t>
+      </w:r>
+      <w:r>
+        <w:rPr>
+          <w:rFonts w:ascii="Garamond" w:hAnsi="Garamond"/>
+        </w:rPr>
+        <w:t xml:space="preserve">de datos </w:t>
+      </w:r>
+      <w:r>
+        <w:rPr>
+          <w:rFonts w:ascii="Garamond" w:hAnsi="Garamond"/>
+        </w:rPr>
+        <w:t>contenía información de</w:t>
       </w:r>
       <w:r>
         <w:rPr>
@@ -2078,6 +1957,114 @@
         </w:rPr>
         <w:t xml:space="preserve"> </w:t>
       </w:r>
+      <w:r>
+        <w:rPr>
+          <w:rFonts w:ascii="Garamond" w:hAnsi="Garamond"/>
+        </w:rPr>
+        <w:t xml:space="preserve">identificación de la vivienda, </w:t>
+      </w:r>
+      <w:r>
+        <w:rPr>
+          <w:rFonts w:ascii="Garamond" w:hAnsi="Garamond"/>
+        </w:rPr>
+        <w:t xml:space="preserve">ciudad, precio, </w:t>
+      </w:r>
+      <w:r>
+        <w:rPr>
+          <w:rFonts w:ascii="Garamond" w:hAnsi="Garamond"/>
+        </w:rPr>
+        <w:t>número de cuartos, número de baños</w:t>
+      </w:r>
+      <w:r>
+        <w:rPr>
+          <w:rFonts w:ascii="Garamond" w:hAnsi="Garamond"/>
+        </w:rPr>
+        <w:t>,</w:t>
+      </w:r>
+      <w:r>
+        <w:rPr>
+          <w:rFonts w:ascii="Garamond" w:hAnsi="Garamond"/>
+        </w:rPr>
+        <w:t xml:space="preserve"> precio</w:t>
+      </w:r>
+      <w:r>
+        <w:rPr>
+          <w:rFonts w:ascii="Garamond" w:hAnsi="Garamond"/>
+        </w:rPr>
+        <w:t xml:space="preserve"> y valores de latitud y longitud</w:t>
+      </w:r>
+      <w:r>
+        <w:rPr>
+          <w:rFonts w:ascii="Garamond" w:hAnsi="Garamond"/>
+        </w:rPr>
+        <w:t>; además, incluía una descripción de la vivienda, mediante la cual se permitió extraer de dicho texto información</w:t>
+      </w:r>
+      <w:r>
+        <w:rPr>
+          <w:rFonts w:ascii="Garamond" w:hAnsi="Garamond"/>
+        </w:rPr>
+        <w:t xml:space="preserve"> estratégica para crear </w:t>
+      </w:r>
+      <w:r>
+        <w:rPr>
+          <w:rFonts w:ascii="Garamond" w:hAnsi="Garamond"/>
+        </w:rPr>
+        <w:t>algunas características más específicas</w:t>
+      </w:r>
+      <w:r>
+        <w:rPr>
+          <w:rFonts w:ascii="Garamond" w:hAnsi="Garamond"/>
+        </w:rPr>
+        <w:t xml:space="preserve">. </w:t>
+      </w:r>
+      <w:r>
+        <w:rPr>
+          <w:rFonts w:ascii="Garamond" w:hAnsi="Garamond"/>
+        </w:rPr>
+        <w:t xml:space="preserve">Para lograr lo anterior fue necesaria una limpieza de la base de datos, eliminando </w:t>
+      </w:r>
+      <w:r>
+        <w:rPr>
+          <w:rFonts w:ascii="Garamond" w:hAnsi="Garamond"/>
+        </w:rPr>
+        <w:t>aspectos como tildes, mayúsculas</w:t>
+      </w:r>
+      <w:r>
+        <w:rPr>
+          <w:rFonts w:ascii="Garamond" w:hAnsi="Garamond"/>
+        </w:rPr>
+        <w:t>,</w:t>
+      </w:r>
+      <w:r>
+        <w:rPr>
+          <w:rFonts w:ascii="Garamond" w:hAnsi="Garamond"/>
+        </w:rPr>
+        <w:t xml:space="preserve"> espacios</w:t>
+      </w:r>
+      <w:r>
+        <w:rPr>
+          <w:rFonts w:ascii="Garamond" w:hAnsi="Garamond"/>
+        </w:rPr>
+        <w:t xml:space="preserve"> extra y caracteres</w:t>
+      </w:r>
+      <w:r>
+        <w:rPr>
+          <w:rFonts w:ascii="Garamond" w:hAnsi="Garamond"/>
+        </w:rPr>
+        <w:t xml:space="preserve"> especiales</w:t>
+      </w:r>
+      <w:r>
+        <w:rPr>
+          <w:rFonts w:ascii="Garamond" w:hAnsi="Garamond"/>
+        </w:rPr>
+        <w:t>.</w:t>
+      </w:r>
+      <w:r>
+        <w:rPr>
+          <w:rFonts w:ascii="Garamond" w:hAnsi="Garamond"/>
+        </w:rPr>
+        <w:t xml:space="preserve"> </w:t>
+      </w:r>
     </w:p>
     <w:p>
       <w:pPr>
@@ -2098,13 +2085,152 @@
         <w:rPr>
           <w:rFonts w:ascii="Garamond" w:hAnsi="Garamond"/>
         </w:rPr>
-        <w:t>Dentro de la información que tiene la base de datos se encuentra</w:t>
-      </w:r>
-      <w:r>
-        <w:rPr>
-          <w:rFonts w:ascii="Garamond" w:hAnsi="Garamond"/>
-        </w:rPr>
-        <w:t>n las siguientes variables relevantes.</w:t>
+        <w:t xml:space="preserve">Por otro lado, de Datos Abiertos </w:t>
+      </w:r>
+      <w:r>
+        <w:rPr>
+          <w:rFonts w:ascii="Garamond" w:hAnsi="Garamond"/>
+        </w:rPr>
+        <w:t>se lograron extraer mapas que pudieron adherirse a la anterior base de datos, mediante sus características geoespaciales. Mediante este proceso se logró</w:t>
+      </w:r>
+      <w:r>
+        <w:rPr>
+          <w:rFonts w:ascii="Garamond" w:hAnsi="Garamond"/>
+        </w:rPr>
+        <w:t xml:space="preserve"> consolidar una </w:t>
+      </w:r>
+      <w:r>
+        <w:rPr>
+          <w:rFonts w:ascii="Garamond" w:hAnsi="Garamond"/>
+        </w:rPr>
+        <w:t xml:space="preserve">única base de datos que posteriormente permitiría obtener una </w:t>
+      </w:r>
+      <w:r>
+        <w:rPr>
+          <w:rFonts w:ascii="Garamond" w:hAnsi="Garamond"/>
+        </w:rPr>
+        <w:t>muestra de prueba y una de entrenamiento</w:t>
+      </w:r>
+      <w:r>
+        <w:rPr>
+          <w:rFonts w:ascii="Garamond" w:hAnsi="Garamond"/>
+        </w:rPr>
+        <w:t>, las cuales serían fundamentales para la evaluación de</w:t>
+      </w:r>
+      <w:r>
+        <w:rPr>
+          <w:rFonts w:ascii="Garamond" w:hAnsi="Garamond"/>
+        </w:rPr>
+        <w:t xml:space="preserve"> los</w:t>
+      </w:r>
+      <w:r>
+        <w:rPr>
+          <w:rFonts w:ascii="Garamond" w:hAnsi="Garamond"/>
+        </w:rPr>
+        <w:t xml:space="preserve"> </w:t>
+      </w:r>
+      <w:r>
+        <w:rPr>
+          <w:rFonts w:ascii="Garamond" w:hAnsi="Garamond"/>
+        </w:rPr>
+        <w:t xml:space="preserve">distintos </w:t>
+      </w:r>
+      <w:r>
+        <w:rPr>
+          <w:rFonts w:ascii="Garamond" w:hAnsi="Garamond"/>
+        </w:rPr>
+        <w:lastRenderedPageBreak/>
+        <w:t>modelos de predicción del precio de la vivienda</w:t>
+      </w:r>
+      <w:r>
+        <w:rPr>
+          <w:rFonts w:ascii="Garamond" w:hAnsi="Garamond"/>
+        </w:rPr>
+        <w:t>. Es importante precisar que lo anterior se acotó a la</w:t>
+      </w:r>
+      <w:r>
+        <w:rPr>
+          <w:rFonts w:ascii="Garamond" w:hAnsi="Garamond"/>
+        </w:rPr>
+        <w:t xml:space="preserve"> localidad de </w:t>
+      </w:r>
+      <w:r>
+        <w:rPr>
+          <w:rFonts w:ascii="Garamond" w:hAnsi="Garamond"/>
+        </w:rPr>
+        <w:t>Chapinero</w:t>
+      </w:r>
+      <w:r>
+        <w:rPr>
+          <w:rFonts w:ascii="Garamond" w:hAnsi="Garamond"/>
+        </w:rPr>
+        <w:t xml:space="preserve"> </w:t>
+      </w:r>
+      <w:r>
+        <w:rPr>
+          <w:rFonts w:ascii="Garamond" w:hAnsi="Garamond"/>
+        </w:rPr>
+        <w:t>en</w:t>
+      </w:r>
+      <w:r>
+        <w:rPr>
+          <w:rFonts w:ascii="Garamond" w:hAnsi="Garamond"/>
+        </w:rPr>
+        <w:t xml:space="preserve"> </w:t>
+      </w:r>
+      <w:r>
+        <w:rPr>
+          <w:rFonts w:ascii="Garamond" w:hAnsi="Garamond"/>
+        </w:rPr>
+        <w:t>Bogotá</w:t>
+      </w:r>
+      <w:r>
+        <w:rPr>
+          <w:rFonts w:ascii="Garamond" w:hAnsi="Garamond"/>
+        </w:rPr>
+        <w:t>.</w:t>
+      </w:r>
+    </w:p>
+    <w:p>
+      <w:pPr>
+        <w:jc w:val="both"/>
+        <w:rPr>
+          <w:rFonts w:ascii="Garamond" w:hAnsi="Garamond"/>
+        </w:rPr>
+      </w:pPr>
+    </w:p>
+    <w:p>
+      <w:pPr>
+        <w:jc w:val="both"/>
+        <w:rPr>
+          <w:rFonts w:ascii="Garamond" w:hAnsi="Garamond"/>
+        </w:rPr>
+      </w:pPr>
+      <w:r>
+        <w:rPr>
+          <w:rFonts w:ascii="Garamond" w:hAnsi="Garamond"/>
+        </w:rPr>
+        <w:t xml:space="preserve">Dicho lo anterior, de la primera base de datos </w:t>
+      </w:r>
+      <w:r>
+        <w:rPr>
+          <w:rFonts w:ascii="Garamond" w:hAnsi="Garamond"/>
+        </w:rPr>
+        <w:t xml:space="preserve">construida con información de </w:t>
+      </w:r>
+      <w:r>
+        <w:rPr>
+          <w:rFonts w:ascii="Garamond" w:hAnsi="Garamond"/>
+          <w:i/>
+          <w:iCs/>
+        </w:rPr>
+        <w:t>Properati</w:t>
+      </w:r>
+      <w:r>
+        <w:rPr>
+          <w:rFonts w:ascii="Garamond" w:hAnsi="Garamond"/>
+        </w:rPr>
+        <w:t>, ha permitido incluir las siguientes variables, las cuales se describen a continuación:</w:t>
       </w:r>
     </w:p>
     <w:p>
@@ -2257,7 +2383,6 @@
           <w:b/>
           <w:bCs/>
         </w:rPr>
-        <w:lastRenderedPageBreak/>
         <w:t>Número de baños</w:t>
       </w:r>
       <w:r>
@@ -2272,13 +2397,7 @@
         <w:rPr>
           <w:rFonts w:ascii="Garamond" w:hAnsi="Garamond"/>
         </w:rPr>
-        <w:t xml:space="preserve"> </w:t>
-      </w:r>
-      <w:r>
-        <w:rPr>
-          <w:rFonts w:ascii="Garamond" w:hAnsi="Garamond"/>
-        </w:rPr>
-        <w:t>Esta variable es relevante en el análisis precisamente porque influye en el tamaño de la propiedad y en la cantidad de personas que pueden habitarla.</w:t>
+        <w:t xml:space="preserve"> Esta variable es relevante en el análisis precisamente porque influye en el tamaño de la propiedad y en la cantidad de personas que pueden habitarla.</w:t>
       </w:r>
     </w:p>
     <w:p>
@@ -2361,6 +2480,161 @@
           <w:rFonts w:ascii="Garamond" w:hAnsi="Garamond"/>
         </w:rPr>
       </w:pPr>
+    </w:p>
+    <w:p>
+      <w:pPr>
+        <w:jc w:val="both"/>
+        <w:rPr>
+          <w:rFonts w:ascii="Garamond" w:hAnsi="Garamond"/>
+        </w:rPr>
+      </w:pPr>
+      <w:r>
+        <w:rPr>
+          <w:rFonts w:ascii="Garamond" w:hAnsi="Garamond"/>
+        </w:rPr>
+        <w:t xml:space="preserve">Por otro lado, a partir de </w:t>
+      </w:r>
+      <w:r>
+        <w:rPr>
+          <w:rFonts w:ascii="Garamond" w:hAnsi="Garamond"/>
+        </w:rPr>
+        <w:t xml:space="preserve">haber juntado la información anterior con los mapas obtenidos de Datos Abiertos, se lograron </w:t>
+      </w:r>
+      <w:r>
+        <w:rPr>
+          <w:rFonts w:ascii="Garamond" w:hAnsi="Garamond"/>
+        </w:rPr>
+        <w:t xml:space="preserve">obtener los siguientes </w:t>
+      </w:r>
+      <w:r>
+        <w:rPr>
+          <w:rFonts w:ascii="Garamond" w:hAnsi="Garamond"/>
+        </w:rPr>
+        <w:t xml:space="preserve">predictores provenientes de bases de datos externos: </w:t>
+      </w:r>
+    </w:p>
+    <w:p>
+      <w:pPr>
+        <w:jc w:val="both"/>
+        <w:rPr>
+          <w:rFonts w:ascii="Garamond" w:hAnsi="Garamond"/>
+        </w:rPr>
+      </w:pPr>
+    </w:p>
+    <w:p>
+      <w:pPr>
+        <w:pStyle w:val="Prrafodelista"/>
+        <w:numPr>
+          <w:ilvl w:val="0"/>
+          <w:numId w:val="22"/>
+        </w:numPr>
+        <w:jc w:val="both"/>
+        <w:rPr>
+          <w:rFonts w:ascii="Garamond" w:hAnsi="Garamond"/>
+        </w:rPr>
+      </w:pPr>
+      <w:r>
+        <w:rPr>
+          <w:rFonts w:ascii="Garamond" w:hAnsi="Garamond"/>
+        </w:rPr>
+        <w:t>Cercanías a parques y zonas de recreación: Número de kilómetros desde las observaciones hasta los parques</w:t>
+      </w:r>
+      <w:r>
+        <w:rPr>
+          <w:rStyle w:val="Refdenotaalpie"/>
+          <w:rFonts w:ascii="Garamond" w:hAnsi="Garamond"/>
+        </w:rPr>
+        <w:footnoteReference w:id="3"/>
+      </w:r>
+      <w:r>
+        <w:rPr>
+          <w:rFonts w:ascii="Garamond" w:hAnsi="Garamond"/>
+        </w:rPr>
+        <w:t xml:space="preserve">. </w:t>
+      </w:r>
+    </w:p>
+    <w:p>
+      <w:pPr>
+        <w:pStyle w:val="Prrafodelista"/>
+        <w:numPr>
+          <w:ilvl w:val="0"/>
+          <w:numId w:val="22"/>
+        </w:numPr>
+        <w:jc w:val="both"/>
+        <w:rPr>
+          <w:rFonts w:ascii="Garamond" w:hAnsi="Garamond"/>
+        </w:rPr>
+      </w:pPr>
+      <w:r>
+        <w:rPr>
+          <w:rFonts w:ascii="Garamond" w:hAnsi="Garamond"/>
+        </w:rPr>
+        <w:t>Cercanía a vías arteriales: Número de kilómetros desde las observaciones hasta las vías arteriales</w:t>
+      </w:r>
+    </w:p>
+    <w:p>
+      <w:pPr>
+        <w:pStyle w:val="Prrafodelista"/>
+        <w:numPr>
+          <w:ilvl w:val="0"/>
+          <w:numId w:val="22"/>
+        </w:numPr>
+        <w:jc w:val="both"/>
+        <w:rPr>
+          <w:rFonts w:ascii="Garamond" w:hAnsi="Garamond"/>
+        </w:rPr>
+      </w:pPr>
+      <w:r>
+        <w:rPr>
+          <w:rFonts w:ascii="Garamond" w:hAnsi="Garamond"/>
+        </w:rPr>
+        <w:t>Cercanía a ciclorrutas: Número de kilómetros desde las observaciones hasta la ciclorruta más próxima</w:t>
+      </w:r>
+      <w:r>
+        <w:rPr>
+          <w:rStyle w:val="Refdenotaalpie"/>
+          <w:rFonts w:ascii="Garamond" w:hAnsi="Garamond"/>
+        </w:rPr>
+        <w:footnoteReference w:id="4"/>
+      </w:r>
+      <w:r>
+        <w:rPr>
+          <w:rFonts w:ascii="Garamond" w:hAnsi="Garamond"/>
+        </w:rPr>
+        <w:t xml:space="preserve">. </w:t>
+      </w:r>
+    </w:p>
+    <w:p>
+      <w:pPr>
+        <w:jc w:val="both"/>
+        <w:rPr>
+          <w:rFonts w:ascii="Garamond" w:hAnsi="Garamond"/>
+        </w:rPr>
+      </w:pPr>
+    </w:p>
+    <w:p>
+      <w:pPr>
+        <w:jc w:val="both"/>
+        <w:rPr>
+          <w:rFonts w:ascii="Garamond" w:hAnsi="Garamond"/>
+        </w:rPr>
+      </w:pPr>
+    </w:p>
+    <w:p>
+      <w:pPr>
+        <w:jc w:val="both"/>
+        <w:rPr>
+          <w:rFonts w:ascii="Garamond" w:hAnsi="Garamond"/>
+        </w:rPr>
+      </w:pPr>
+    </w:p>
+    <w:p>
+      <w:pPr>
+        <w:jc w:val="both"/>
+        <w:rPr>
+          <w:rFonts w:ascii="Garamond" w:hAnsi="Garamond"/>
+        </w:rPr>
+      </w:pPr>
       <w:r>
         <w:rPr>
           <w:rFonts w:ascii="Garamond" w:hAnsi="Garamond"/>
@@ -2401,16 +2675,8 @@
         <w:rPr>
           <w:rFonts w:ascii="Garamond" w:hAnsi="Garamond"/>
         </w:rPr>
-        <w:t xml:space="preserve">Street </w:t>
-      </w:r>
-      <w:proofErr w:type="spellStart"/>
-      <w:r>
-        <w:rPr>
-          <w:rFonts w:ascii="Garamond" w:hAnsi="Garamond"/>
-        </w:rPr>
-        <w:t>Map</w:t>
-      </w:r>
-      <w:proofErr w:type="spellEnd"/>
+        <w:t>Street Map</w:t>
+      </w:r>
       <w:r>
         <w:rPr>
           <w:rFonts w:ascii="Garamond" w:hAnsi="Garamond"/>
@@ -2649,6 +2915,7 @@
         <w:rPr>
           <w:noProof/>
         </w:rPr>
+        <w:lastRenderedPageBreak/>
         <w:drawing>
           <wp:inline distT="0" distB="0" distL="0" distR="0" wp14:anchorId="32C59400" wp14:editId="331DDE70">
             <wp:extent cx="2437337" cy="2125980"/>
@@ -2741,221 +3008,11 @@
     </w:p>
     <w:p>
       <w:pPr>
-        <w:jc w:val="both"/>
-        <w:rPr>
-          <w:rFonts w:ascii="Garamond" w:hAnsi="Garamond"/>
-          <w:lang w:val="es-ES"/>
-        </w:rPr>
-      </w:pPr>
-      <w:r>
-        <w:rPr>
-          <w:rFonts w:ascii="Garamond" w:hAnsi="Garamond"/>
-          <w:lang w:val="es-ES"/>
-        </w:rPr>
-        <w:t>Adicionalmente</w:t>
-      </w:r>
-      <w:r>
-        <w:rPr>
-          <w:rFonts w:ascii="Garamond" w:hAnsi="Garamond"/>
-          <w:lang w:val="es-ES"/>
-        </w:rPr>
-        <w:t xml:space="preserve">, en cuanto a los predictores provenientes de bases de datos externos, se ha tomado </w:t>
-      </w:r>
-      <w:r>
-        <w:rPr>
-          <w:rFonts w:ascii="Garamond" w:hAnsi="Garamond"/>
-          <w:lang w:val="es-ES"/>
-        </w:rPr>
-        <w:t>las sigui</w:t>
-      </w:r>
-      <w:r>
-        <w:rPr>
-          <w:rFonts w:ascii="Garamond" w:hAnsi="Garamond"/>
-          <w:lang w:val="es-ES"/>
-        </w:rPr>
-        <w:t xml:space="preserve">entes variables de referencia: </w:t>
-      </w:r>
-    </w:p>
-    <w:p>
-      <w:pPr>
-        <w:jc w:val="both"/>
-        <w:rPr>
-          <w:rFonts w:ascii="Garamond" w:hAnsi="Garamond"/>
-          <w:lang w:val="es-ES"/>
-        </w:rPr>
-      </w:pPr>
-    </w:p>
-    <w:p>
-      <w:pPr>
-        <w:pStyle w:val="Prrafodelista"/>
-        <w:numPr>
-          <w:ilvl w:val="0"/>
-          <w:numId w:val="22"/>
-        </w:numPr>
-        <w:jc w:val="both"/>
-        <w:rPr>
-          <w:rFonts w:ascii="Garamond" w:hAnsi="Garamond"/>
-          <w:lang w:val="es-ES"/>
-        </w:rPr>
-      </w:pPr>
-      <w:r>
-        <w:rPr>
-          <w:rFonts w:ascii="Garamond" w:hAnsi="Garamond"/>
-          <w:lang w:val="es-ES"/>
-        </w:rPr>
-        <w:t>Cercanías a parques</w:t>
-      </w:r>
-      <w:r>
-        <w:rPr>
-          <w:rFonts w:ascii="Garamond" w:hAnsi="Garamond"/>
-          <w:lang w:val="es-ES"/>
-        </w:rPr>
-        <w:t xml:space="preserve"> y zonas de recreación</w:t>
-      </w:r>
-      <w:r>
-        <w:rPr>
-          <w:rFonts w:ascii="Garamond" w:hAnsi="Garamond"/>
-          <w:lang w:val="es-ES"/>
-        </w:rPr>
-        <w:t xml:space="preserve">: </w:t>
-      </w:r>
-      <w:r>
-        <w:rPr>
-          <w:rFonts w:ascii="Garamond" w:hAnsi="Garamond"/>
-          <w:lang w:val="es-ES"/>
-        </w:rPr>
-        <w:t xml:space="preserve">Número de </w:t>
-      </w:r>
-      <w:r>
-        <w:rPr>
-          <w:rFonts w:ascii="Garamond" w:hAnsi="Garamond"/>
-          <w:lang w:val="es-ES"/>
-        </w:rPr>
-        <w:t>kilómetros</w:t>
-      </w:r>
-      <w:r>
-        <w:rPr>
-          <w:rFonts w:ascii="Garamond" w:hAnsi="Garamond"/>
-          <w:lang w:val="es-ES"/>
-        </w:rPr>
-        <w:t xml:space="preserve"> de</w:t>
-      </w:r>
-      <w:r>
-        <w:rPr>
-          <w:rFonts w:ascii="Garamond" w:hAnsi="Garamond"/>
-          <w:lang w:val="es-ES"/>
-        </w:rPr>
-        <w:t>sde las observaciones hasta los parques</w:t>
-      </w:r>
-      <w:r>
-        <w:rPr>
-          <w:rStyle w:val="Refdenotaalpie"/>
-          <w:rFonts w:ascii="Garamond" w:hAnsi="Garamond"/>
-          <w:lang w:val="es-ES"/>
-        </w:rPr>
-        <w:footnoteReference w:id="3"/>
-      </w:r>
-      <w:r>
-        <w:rPr>
-          <w:rFonts w:ascii="Garamond" w:hAnsi="Garamond"/>
-          <w:lang w:val="es-ES"/>
-        </w:rPr>
-        <w:t>.</w:t>
-      </w:r>
-      <w:r>
-        <w:rPr>
-          <w:rFonts w:ascii="Garamond" w:hAnsi="Garamond"/>
-          <w:lang w:val="es-ES"/>
-        </w:rPr>
-        <w:t xml:space="preserve"> </w:t>
-      </w:r>
-    </w:p>
-    <w:p>
-      <w:pPr>
-        <w:pStyle w:val="Prrafodelista"/>
-        <w:numPr>
-          <w:ilvl w:val="0"/>
-          <w:numId w:val="22"/>
-        </w:numPr>
-        <w:jc w:val="both"/>
-        <w:rPr>
-          <w:rFonts w:ascii="Garamond" w:hAnsi="Garamond"/>
-          <w:lang w:val="es-ES"/>
-        </w:rPr>
-      </w:pPr>
-      <w:r>
-        <w:rPr>
-          <w:rFonts w:ascii="Garamond" w:hAnsi="Garamond"/>
-          <w:lang w:val="es-ES"/>
-        </w:rPr>
-        <w:t xml:space="preserve">Cercanía a vías arteriales: </w:t>
-      </w:r>
-      <w:r>
-        <w:rPr>
-          <w:rFonts w:ascii="Garamond" w:hAnsi="Garamond"/>
-          <w:lang w:val="es-ES"/>
-        </w:rPr>
-        <w:t>Número de kilómetros desde las observaciones hasta las vías arteriales</w:t>
-      </w:r>
-    </w:p>
-    <w:p>
-      <w:pPr>
-        <w:pStyle w:val="Prrafodelista"/>
-        <w:numPr>
-          <w:ilvl w:val="0"/>
-          <w:numId w:val="22"/>
-        </w:numPr>
-        <w:jc w:val="both"/>
-        <w:rPr>
-          <w:rFonts w:ascii="Garamond" w:hAnsi="Garamond"/>
-          <w:lang w:val="es-ES"/>
-        </w:rPr>
-      </w:pPr>
-      <w:r>
-        <w:rPr>
-          <w:rFonts w:ascii="Garamond" w:hAnsi="Garamond"/>
-          <w:lang w:val="es-ES"/>
-        </w:rPr>
-        <w:t xml:space="preserve">Cercanía a ciclorrutas: Número de kilómetros desde las observaciones hasta la </w:t>
-      </w:r>
-      <w:r>
-        <w:rPr>
-          <w:rFonts w:ascii="Garamond" w:hAnsi="Garamond"/>
-          <w:lang w:val="es-ES"/>
-        </w:rPr>
-        <w:t>ciclorruta</w:t>
-      </w:r>
-      <w:r>
-        <w:rPr>
-          <w:rFonts w:ascii="Garamond" w:hAnsi="Garamond"/>
-          <w:lang w:val="es-ES"/>
-        </w:rPr>
-        <w:t xml:space="preserve"> más próxima</w:t>
-      </w:r>
-      <w:r>
-        <w:rPr>
-          <w:rStyle w:val="Refdenotaalpie"/>
-          <w:rFonts w:ascii="Garamond" w:hAnsi="Garamond"/>
-          <w:lang w:val="es-ES"/>
-        </w:rPr>
-        <w:footnoteReference w:id="4"/>
-      </w:r>
-      <w:r>
-        <w:rPr>
-          <w:rFonts w:ascii="Garamond" w:hAnsi="Garamond"/>
-          <w:lang w:val="es-ES"/>
-        </w:rPr>
-        <w:t xml:space="preserve">. </w:t>
-      </w:r>
-    </w:p>
-    <w:p>
-      <w:pPr>
         <w:pStyle w:val="Prrafodelista"/>
         <w:ind w:left="1440"/>
         <w:jc w:val="both"/>
         <w:rPr>
           <w:rFonts w:ascii="Garamond" w:hAnsi="Garamond"/>
-          <w:lang w:val="es-ES"/>
         </w:rPr>
       </w:pPr>
     </w:p>
@@ -2964,7 +3021,6 @@
         <w:jc w:val="both"/>
         <w:rPr>
           <w:rFonts w:ascii="Garamond" w:hAnsi="Garamond"/>
-          <w:lang w:val="es-ES"/>
         </w:rPr>
       </w:pPr>
     </w:p>
@@ -2980,17 +3036,14 @@
           <w:rFonts w:ascii="Garamond" w:hAnsi="Garamond"/>
           <w:b/>
           <w:bCs/>
-          <w:lang w:val="es-ES"/>
-        </w:rPr>
-      </w:pPr>
-      <w:r>
-        <w:rPr>
-          <w:rFonts w:ascii="Garamond" w:hAnsi="Garamond"/>
-          <w:b/>
-          <w:bCs/>
-          <w:lang w:val="es-ES"/>
-        </w:rPr>
-        <w:lastRenderedPageBreak/>
+        </w:rPr>
+      </w:pPr>
+      <w:r>
+        <w:rPr>
+          <w:rFonts w:ascii="Garamond" w:hAnsi="Garamond"/>
+          <w:b/>
+          <w:bCs/>
+        </w:rPr>
         <w:t>Modelo y resultados</w:t>
       </w:r>
     </w:p>
@@ -2999,7 +3052,6 @@
         <w:jc w:val="both"/>
         <w:rPr>
           <w:rFonts w:ascii="Garamond" w:hAnsi="Garamond"/>
-          <w:lang w:val="es-ES"/>
         </w:rPr>
       </w:pPr>
     </w:p>
@@ -3012,7 +3064,6 @@
           <w:bCs/>
           <w:i/>
           <w:iCs/>
-          <w:lang w:val="en-US"/>
         </w:rPr>
       </w:pPr>
       <w:r>
@@ -3022,7 +3073,6 @@
           <w:bCs/>
           <w:i/>
           <w:iCs/>
-          <w:lang w:val="en-US"/>
         </w:rPr>
         <w:t>This section presents the model(s) submitted for evaluation. When writing this section up, include:</w:t>
       </w:r>
@@ -3036,7 +3086,6 @@
           <w:bCs/>
           <w:i/>
           <w:iCs/>
-          <w:lang w:val="en-US"/>
         </w:rPr>
       </w:pPr>
     </w:p>
@@ -3054,7 +3103,6 @@
           <w:bCs/>
           <w:i/>
           <w:iCs/>
-          <w:lang w:val="en-US"/>
         </w:rPr>
       </w:pPr>
       <w:r>
@@ -3064,7 +3112,6 @@
           <w:bCs/>
           <w:i/>
           <w:iCs/>
-          <w:lang w:val="en-US"/>
         </w:rPr>
         <w:t>An explanation of the variables used to train this model, remember to use the variables you added in the previous section.</w:t>
       </w:r>
@@ -3083,7 +3130,6 @@
           <w:bCs/>
           <w:i/>
           <w:iCs/>
-          <w:lang w:val="en-US"/>
         </w:rPr>
       </w:pPr>
       <w:r>
@@ -3093,7 +3139,6 @@
           <w:bCs/>
           <w:i/>
           <w:iCs/>
-          <w:lang w:val="en-US"/>
         </w:rPr>
         <w:t>A detailed explanation on how it was trained, the selection of hyper-parameters, and any other relevant information.</w:t>
       </w:r>
@@ -3112,7 +3157,6 @@
           <w:bCs/>
           <w:i/>
           <w:iCs/>
-          <w:lang w:val="en-US"/>
         </w:rPr>
       </w:pPr>
       <w:r>
@@ -3122,7 +3166,6 @@
           <w:bCs/>
           <w:i/>
           <w:iCs/>
-          <w:lang w:val="en-US"/>
         </w:rPr>
         <w:t>A comparison to at least 4 other specifications submitted to Kaggle.</w:t>
       </w:r>
@@ -3132,7 +3175,6 @@
         <w:jc w:val="both"/>
         <w:rPr>
           <w:rFonts w:ascii="Garamond" w:hAnsi="Garamond"/>
-          <w:lang w:val="en-US"/>
         </w:rPr>
       </w:pPr>
     </w:p>
@@ -3148,15 +3190,13 @@
           <w:rFonts w:ascii="Garamond" w:hAnsi="Garamond"/>
           <w:b/>
           <w:bCs/>
-          <w:lang w:val="es-ES"/>
-        </w:rPr>
-      </w:pPr>
-      <w:r>
-        <w:rPr>
-          <w:rFonts w:ascii="Garamond" w:hAnsi="Garamond"/>
-          <w:b/>
-          <w:bCs/>
-          <w:lang w:val="es-ES"/>
+        </w:rPr>
+      </w:pPr>
+      <w:r>
+        <w:rPr>
+          <w:rFonts w:ascii="Garamond" w:hAnsi="Garamond"/>
+          <w:b/>
+          <w:bCs/>
         </w:rPr>
         <w:t>Conclusiones y recomendaciones</w:t>
       </w:r>
@@ -3166,7 +3206,6 @@
         <w:jc w:val="both"/>
         <w:rPr>
           <w:rFonts w:ascii="Garamond" w:hAnsi="Garamond"/>
-          <w:lang w:val="es-ES"/>
         </w:rPr>
       </w:pPr>
     </w:p>
@@ -3179,7 +3218,6 @@
           <w:bCs/>
           <w:i/>
           <w:iCs/>
-          <w:lang w:val="en-US"/>
         </w:rPr>
       </w:pPr>
       <w:r>
@@ -3189,7 +3227,6 @@
           <w:bCs/>
           <w:i/>
           <w:iCs/>
-          <w:lang w:val="en-US"/>
         </w:rPr>
         <w:t>In this section, you briefly state the main takeaways of your work</w:t>
       </w:r>
@@ -3342,14 +3379,7 @@
           <w:rFonts w:ascii="Garamond" w:hAnsi="Garamond"/>
           <w:lang w:val="es-ES"/>
         </w:rPr>
-        <w:t>Alcaldía de Bogotá (2023). Parques y zonas de recre</w:t>
-      </w:r>
-      <w:r>
-        <w:rPr>
-          <w:rFonts w:ascii="Garamond" w:hAnsi="Garamond"/>
-          <w:lang w:val="es-ES"/>
-        </w:rPr>
-        <w:t xml:space="preserve">ación. Disponible en: </w:t>
+        <w:t xml:space="preserve">Alcaldía de Bogotá (2023). Parques y zonas de recreación. Disponible en: </w:t>
       </w:r>
       <w:hyperlink r:id="rId2" w:history="1">
         <w:r>
@@ -3397,44 +3427,7 @@
           <w:rFonts w:ascii="Garamond" w:hAnsi="Garamond"/>
           <w:lang w:val="es-ES"/>
         </w:rPr>
-        <w:t xml:space="preserve">Alcaldía de Bogotá (2023). </w:t>
-      </w:r>
-      <w:r>
-        <w:rPr>
-          <w:rFonts w:ascii="Garamond" w:hAnsi="Garamond"/>
-          <w:lang w:val="es-ES"/>
-        </w:rPr>
-        <w:t>Ciclorruta</w:t>
-      </w:r>
-      <w:r>
-        <w:rPr>
-          <w:rFonts w:ascii="Garamond" w:hAnsi="Garamond"/>
-          <w:lang w:val="es-ES"/>
-        </w:rPr>
-        <w:t xml:space="preserve"> Bogotá </w:t>
-      </w:r>
-      <w:proofErr w:type="spellStart"/>
-      <w:r>
-        <w:rPr>
-          <w:rFonts w:ascii="Garamond" w:hAnsi="Garamond"/>
-          <w:lang w:val="es-ES"/>
-        </w:rPr>
-        <w:t>D.C.</w:t>
-      </w:r>
-      <w:r>
-        <w:rPr>
-          <w:rFonts w:ascii="Garamond" w:hAnsi="Garamond"/>
-          <w:lang w:val="es-ES"/>
-        </w:rPr>
-        <w:t>.Datos</w:t>
-      </w:r>
-      <w:proofErr w:type="spellEnd"/>
-      <w:r>
-        <w:rPr>
-          <w:rFonts w:ascii="Garamond" w:hAnsi="Garamond"/>
-          <w:lang w:val="es-ES"/>
-        </w:rPr>
-        <w:t xml:space="preserve"> abiertos. Disponible en: </w:t>
+        <w:t xml:space="preserve">Alcaldía de Bogotá (2023). Ciclorruta Bogotá D.C..Datos abiertos. Disponible en: </w:t>
       </w:r>
       <w:hyperlink r:id="rId3" w:history="1">
         <w:r>
@@ -3451,14 +3444,7 @@
           <w:rFonts w:ascii="Garamond" w:hAnsi="Garamond"/>
           <w:lang w:val="es-ES"/>
         </w:rPr>
-        <w:t xml:space="preserve"> </w:t>
-      </w:r>
-      <w:r>
-        <w:rPr>
-          <w:rFonts w:ascii="Garamond" w:hAnsi="Garamond"/>
-          <w:lang w:val="es-ES"/>
-        </w:rPr>
-        <w:t xml:space="preserve"> (Consultado el 13 de julio de 2023)</w:t>
+        <w:t xml:space="preserve">  (Consultado el 13 de julio de 2023)</w:t>
       </w:r>
     </w:p>
     <w:p>

</xml_diff>